<commit_message>
Documentation switched to markdown.
</commit_message>
<xml_diff>
--- a/doc/Anwendungshandbuch.docx
+++ b/doc/Anwendungshandbuch.docx
@@ -1,6 +1,6 @@
 
 <file path=word/document.xml><?xml version="1.0" encoding="utf-8"?>
-<w:document xmlns:wpc="http://schemas.microsoft.com/office/word/2010/wordprocessingCanvas" xmlns:cx="http://schemas.microsoft.com/office/drawing/2014/chartex" xmlns:cx1="http://schemas.microsoft.com/office/drawing/2015/9/8/chartex" xmlns:cx2="http://schemas.microsoft.com/office/drawing/2015/10/21/chartex" xmlns:cx3="http://schemas.microsoft.com/office/drawing/2016/5/9/chartex" xmlns:cx4="http://schemas.microsoft.com/office/drawing/2016/5/10/chartex" xmlns:cx5="http://schemas.microsoft.com/office/drawing/2016/5/11/chartex" xmlns:cx6="http://schemas.microsoft.com/office/drawing/2016/5/12/chartex" xmlns:cx7="http://schemas.microsoft.com/office/drawing/2016/5/13/chartex" xmlns:cx8="http://schemas.microsoft.com/office/drawing/2016/5/14/chartex" xmlns:mc="http://schemas.openxmlformats.org/markup-compatibility/2006" xmlns:aink="http://schemas.microsoft.com/office/drawing/2016/ink" xmlns:am3d="http://schemas.microsoft.com/office/drawing/2017/model3d" xmlns:o="urn:schemas-microsoft-com:office:office" xmlns:oel="http://schemas.microsoft.com/office/2019/extlst" xmlns:r="http://schemas.openxmlformats.org/officeDocument/2006/relationships" xmlns:m="http://schemas.openxmlformats.org/officeDocument/2006/math" xmlns:v="urn:schemas-microsoft-com:vml" xmlns:wp14="http://schemas.microsoft.com/office/word/2010/wordprocessingDrawing" xmlns:wp="http://schemas.openxmlformats.org/drawingml/2006/wordprocessingDrawing" xmlns:w10="urn:schemas-microsoft-com:office:word" xmlns:w="http://schemas.openxmlformats.org/wordprocessingml/2006/main" xmlns:w14="http://schemas.microsoft.com/office/word/2010/wordml" xmlns:w15="http://schemas.microsoft.com/office/word/2012/wordml" xmlns:w16cex="http://schemas.microsoft.com/office/word/2018/wordml/cex" xmlns:w16cid="http://schemas.microsoft.com/office/word/2016/wordml/cid" xmlns:w16="http://schemas.microsoft.com/office/word/2018/wordml" xmlns:w16sdtdh="http://schemas.microsoft.com/office/word/2020/wordml/sdtdatahash" xmlns:w16se="http://schemas.microsoft.com/office/word/2015/wordml/symex" xmlns:wpg="http://schemas.microsoft.com/office/word/2010/wordprocessingGroup" xmlns:wpi="http://schemas.microsoft.com/office/word/2010/wordprocessingInk" xmlns:wne="http://schemas.microsoft.com/office/word/2006/wordml" xmlns:wps="http://schemas.microsoft.com/office/word/2010/wordprocessingShape" mc:Ignorable="w14 w15 w16se w16cid w16 w16cex w16sdtdh wp14">
+<w:document xmlns:wpc="http://schemas.microsoft.com/office/word/2010/wordprocessingCanvas" xmlns:cx="http://schemas.microsoft.com/office/drawing/2014/chartex" xmlns:cx1="http://schemas.microsoft.com/office/drawing/2015/9/8/chartex" xmlns:cx2="http://schemas.microsoft.com/office/drawing/2015/10/21/chartex" xmlns:cx3="http://schemas.microsoft.com/office/drawing/2016/5/9/chartex" xmlns:cx4="http://schemas.microsoft.com/office/drawing/2016/5/10/chartex" xmlns:cx5="http://schemas.microsoft.com/office/drawing/2016/5/11/chartex" xmlns:cx6="http://schemas.microsoft.com/office/drawing/2016/5/12/chartex" xmlns:cx7="http://schemas.microsoft.com/office/drawing/2016/5/13/chartex" xmlns:cx8="http://schemas.microsoft.com/office/drawing/2016/5/14/chartex" xmlns:mc="http://schemas.openxmlformats.org/markup-compatibility/2006" xmlns:aink="http://schemas.microsoft.com/office/drawing/2016/ink" xmlns:am3d="http://schemas.microsoft.com/office/drawing/2017/model3d" xmlns:o="urn:schemas-microsoft-com:office:office" xmlns:oel="http://schemas.microsoft.com/office/2019/extlst" xmlns:r="http://schemas.openxmlformats.org/officeDocument/2006/relationships" xmlns:m="http://schemas.openxmlformats.org/officeDocument/2006/math" xmlns:v="urn:schemas-microsoft-com:vml" xmlns:wp14="http://schemas.microsoft.com/office/word/2010/wordprocessingDrawing" xmlns:wp="http://schemas.openxmlformats.org/drawingml/2006/wordprocessingDrawing" xmlns:w10="urn:schemas-microsoft-com:office:word" xmlns:w="http://schemas.openxmlformats.org/wordprocessingml/2006/main" xmlns:w14="http://schemas.microsoft.com/office/word/2010/wordml" xmlns:w15="http://schemas.microsoft.com/office/word/2012/wordml" xmlns:w16cex="http://schemas.microsoft.com/office/word/2018/wordml/cex" xmlns:w16cid="http://schemas.microsoft.com/office/word/2016/wordml/cid" xmlns:w16="http://schemas.microsoft.com/office/word/2018/wordml" xmlns:w16du="http://schemas.microsoft.com/office/word/2023/wordml/word16du" xmlns:w16sdtdh="http://schemas.microsoft.com/office/word/2020/wordml/sdtdatahash" xmlns:w16se="http://schemas.microsoft.com/office/word/2015/wordml/symex" xmlns:wpg="http://schemas.microsoft.com/office/word/2010/wordprocessingGroup" xmlns:wpi="http://schemas.microsoft.com/office/word/2010/wordprocessingInk" xmlns:wne="http://schemas.microsoft.com/office/word/2006/wordml" xmlns:wps="http://schemas.microsoft.com/office/word/2010/wordprocessingShape" mc:Ignorable="w14 w15 w16se w16cid w16 w16cex w16sdtdh wp14">
   <w:body>
     <w:p>
       <w:pPr>
@@ -108,10 +108,10 @@
                   <v:path o:extrusionok="f" gradientshapeok="t" o:connecttype="rect"/>
                   <o:lock v:ext="edit" aspectratio="t"/>
                 </v:shapetype>
-                <v:shape id="_x0000_i1025" type="#_x0000_t75" style="width:127pt;height:127pt" o:ole="">
+                <v:shape id="_x0000_i1025" type="#_x0000_t75" style="width:127.15pt;height:127.15pt" o:ole="">
                   <v:imagedata r:id="rId8" o:title=""/>
                 </v:shape>
-                <o:OLEObject Type="Embed" ProgID="Visio.Drawing.15" ShapeID="_x0000_i1025" DrawAspect="Content" ObjectID="_1730382290" r:id="rId9"/>
+                <o:OLEObject Type="Embed" ProgID="Visio.Drawing.15" ShapeID="_x0000_i1025" DrawAspect="Content" ObjectID="_1746900546" r:id="rId9"/>
               </w:object>
             </w:r>
           </w:p>
@@ -131,6 +131,7 @@
                 <w:u w:val="single"/>
               </w:rPr>
             </w:pPr>
+            <w:proofErr w:type="spellStart"/>
             <w:r>
               <w:rPr>
                 <w:color w:val="007F46"/>
@@ -139,6 +140,7 @@
               </w:rPr>
               <w:t>WebExpress</w:t>
             </w:r>
+            <w:proofErr w:type="spellEnd"/>
           </w:p>
           <w:p>
             <w:pPr>
@@ -1524,8 +1526,13 @@
       <w:bookmarkEnd w:id="0"/>
     </w:p>
     <w:p>
-      <w:r>
-        <w:t xml:space="preserve">WebExpress ist ein leichtgewichtiger Webserver, welcher für den Einsatz in leistungsarmen Umgebungen optimiert wurde. </w:t>
+      <w:proofErr w:type="spellStart"/>
+      <w:r>
+        <w:t>WebExpress</w:t>
+      </w:r>
+      <w:proofErr w:type="spellEnd"/>
+      <w:r>
+        <w:t xml:space="preserve"> ist ein leichtgewichtiger Webserver, welcher für den Einsatz in leistungsarmen Umgebungen optimiert wurde. </w:t>
       </w:r>
       <w:r>
         <w:t xml:space="preserve">Schon auf kleinen Systemen, wie zum Beispiel der </w:t>
@@ -1534,7 +1541,15 @@
         <w:t>Raspberry</w:t>
       </w:r>
       <w:r>
-        <w:t xml:space="preserve"> PI, können Webanwendungen effizient betrieben werden. Dies wird durch einen kleinen Fußabdruck mit geringer Ressourcenbelastung erreicht. Weiterhin verfügt WebExpress über ein leistungsstarkes und optimiertes</w:t>
+        <w:t xml:space="preserve"> PI, können Webanwendungen effizient betrieben werden. Dies wird durch einen kleinen Fußabdruck mit geringer Ressourcenbelastung erreicht. Weiterhin verfügt </w:t>
+      </w:r>
+      <w:proofErr w:type="spellStart"/>
+      <w:r>
+        <w:t>WebExpress</w:t>
+      </w:r>
+      <w:proofErr w:type="spellEnd"/>
+      <w:r>
+        <w:t xml:space="preserve"> über ein leistungsstarkes und optimiertes</w:t>
       </w:r>
       <w:r>
         <w:t xml:space="preserve"> </w:t>
@@ -1560,12 +1575,19 @@
       <w:r>
         <w:t xml:space="preserve"> </w:t>
       </w:r>
-      <w:r>
-        <w:t xml:space="preserve">WebExpress basiert auf </w:t>
-      </w:r>
+      <w:proofErr w:type="spellStart"/>
+      <w:r>
+        <w:t>WebExpress</w:t>
+      </w:r>
+      <w:proofErr w:type="spellEnd"/>
+      <w:r>
+        <w:t xml:space="preserve"> basiert auf </w:t>
+      </w:r>
+      <w:proofErr w:type="spellStart"/>
       <w:r>
         <w:t>Kestrel</w:t>
       </w:r>
+      <w:proofErr w:type="spellEnd"/>
       <w:r>
         <w:t xml:space="preserve">, </w:t>
       </w:r>
@@ -1573,7 +1595,15 @@
         <w:t>ein plattformübergreifender Webserver für ASP.NET Core.</w:t>
       </w:r>
       <w:r>
-        <w:t xml:space="preserve"> Damit unterstützt WebExpress ebenfalls:</w:t>
+        <w:t xml:space="preserve"> Damit unterstützt </w:t>
+      </w:r>
+      <w:proofErr w:type="spellStart"/>
+      <w:r>
+        <w:t>WebExpress</w:t>
+      </w:r>
+      <w:proofErr w:type="spellEnd"/>
+      <w:r>
+        <w:t xml:space="preserve"> ebenfalls:</w:t>
       </w:r>
     </w:p>
     <w:p>
@@ -1606,7 +1636,15 @@
         <w:t>d</w:t>
       </w:r>
       <w:r>
-        <w:t>erzeit nicht macOS)</w:t>
+        <w:t xml:space="preserve">erzeit nicht </w:t>
+      </w:r>
+      <w:proofErr w:type="spellStart"/>
+      <w:r>
+        <w:t>macOS</w:t>
+      </w:r>
+      <w:proofErr w:type="spellEnd"/>
+      <w:r>
+        <w:t>)</w:t>
       </w:r>
     </w:p>
     <w:p>
@@ -2163,7 +2201,14 @@
       <w:r>
         <w:t xml:space="preserve">Im zweiten Schritt wird die SD-Karte in dem Raspberry Pi eingesetzt und der Raspberry Pi gestartet. Da SSH noch nicht aktiv ist, muss eine Tastatur und ein Bildschirm angeschlossen werden. Wenn der Raspberry Pi gebootet wurde, kann das Anmelden mit </w:t>
       </w:r>
-    </w:p>
+      <w:r>
+        <w:t xml:space="preserve">den folgenden Daten </w:t>
+      </w:r>
+      <w:r>
+        <w:t>erfolgen.</w:t>
+      </w:r>
+    </w:p>
+    <w:p/>
     <w:p>
       <w:pPr>
         <w:pStyle w:val="Code"/>
@@ -2171,8 +2216,13 @@
       <w:r>
         <w:t xml:space="preserve">User: </w:t>
       </w:r>
-      <w:r>
-        <w:t xml:space="preserve">pi </w:t>
+      <w:proofErr w:type="spellStart"/>
+      <w:r>
+        <w:t>pi</w:t>
+      </w:r>
+      <w:proofErr w:type="spellEnd"/>
+      <w:r>
+        <w:t xml:space="preserve"> </w:t>
       </w:r>
     </w:p>
     <w:p>
@@ -2186,7 +2236,11 @@
         <w:t>:</w:t>
       </w:r>
       <w:r>
-        <w:t xml:space="preserve"> rasp</w:t>
+        <w:t xml:space="preserve"> </w:t>
+      </w:r>
+      <w:proofErr w:type="spellStart"/>
+      <w:r>
+        <w:t>rasp</w:t>
       </w:r>
       <w:r>
         <w:t>b</w:t>
@@ -2194,16 +2248,13 @@
       <w:r>
         <w:t>erry</w:t>
       </w:r>
-    </w:p>
-    <w:p>
-      <w:r>
-        <w:t>erfolgen.</w:t>
-      </w:r>
+      <w:proofErr w:type="spellEnd"/>
     </w:p>
     <w:p>
       <w:r>
         <w:t xml:space="preserve">Nach der erfolgreichen Anmeldung wird das Dienstprogramm </w:t>
       </w:r>
+      <w:proofErr w:type="spellStart"/>
       <w:r>
         <w:rPr>
           <w:rStyle w:val="CodeTextZchn"/>
@@ -2211,6 +2262,7 @@
         </w:rPr>
         <w:t>raspi-config</w:t>
       </w:r>
+      <w:proofErr w:type="spellEnd"/>
       <w:r>
         <w:t xml:space="preserve"> aufgerufen, mit deren Hilfe die G</w:t>
       </w:r>
@@ -2225,9 +2277,35 @@
       <w:pPr>
         <w:pStyle w:val="Code"/>
       </w:pPr>
-      <w:r>
-        <w:t>pi@raspberrypi:~ $ sudo raspi-config</w:t>
-      </w:r>
+      <w:proofErr w:type="spellStart"/>
+      <w:r>
+        <w:t>pi@</w:t>
+      </w:r>
+      <w:proofErr w:type="gramStart"/>
+      <w:r>
+        <w:t>raspberrypi</w:t>
+      </w:r>
+      <w:proofErr w:type="spellEnd"/>
+      <w:r>
+        <w:t>:~</w:t>
+      </w:r>
+      <w:proofErr w:type="gramEnd"/>
+      <w:r>
+        <w:t xml:space="preserve"> $ </w:t>
+      </w:r>
+      <w:proofErr w:type="spellStart"/>
+      <w:r>
+        <w:t>sudo</w:t>
+      </w:r>
+      <w:proofErr w:type="spellEnd"/>
+      <w:r>
+        <w:t xml:space="preserve"> </w:t>
+      </w:r>
+      <w:proofErr w:type="spellStart"/>
+      <w:r>
+        <w:t>raspi-config</w:t>
+      </w:r>
+      <w:proofErr w:type="spellEnd"/>
     </w:p>
     <w:p>
       <w:r>
@@ -2261,7 +2339,19 @@
         <w:rPr>
           <w:noProof/>
         </w:rPr>
-        <w:t>zu ändern, sowie bei Bedatf WLAN-einzurichten, die Zeitzone und den Hostnamen</w:t>
+        <w:t xml:space="preserve">zu ändern, sowie bei </w:t>
+      </w:r>
+      <w:r>
+        <w:rPr>
+          <w:noProof/>
+        </w:rPr>
+        <w:t>Bedarf das</w:t>
+      </w:r>
+      <w:r>
+        <w:rPr>
+          <w:noProof/>
+        </w:rPr>
+        <w:t xml:space="preserve"> WLAN-einzurichten, die Zeitzone und den Hostnamen</w:t>
       </w:r>
       <w:r>
         <w:rPr>
@@ -2299,6 +2389,7 @@
         </w:rPr>
         <w:t xml:space="preserve">handbuches wird der Hostname </w:t>
       </w:r>
+      <w:proofErr w:type="spellStart"/>
       <w:r>
         <w:rPr>
           <w:rStyle w:val="CodeTextZchn"/>
@@ -2306,6 +2397,7 @@
         </w:rPr>
         <w:t>wx</w:t>
       </w:r>
+      <w:proofErr w:type="spellEnd"/>
       <w:r>
         <w:rPr>
           <w:noProof/>
@@ -2381,14 +2473,30 @@
         <w:t>.NET Runtime</w:t>
       </w:r>
       <w:bookmarkEnd w:id="5"/>
-    </w:p>
-    <w:p>
-      <w:r>
-        <w:t xml:space="preserve">Nachdem SSH aktiviert wurde, kann mit Hilfe eines SSH-Clients (z.B. Putty, </w:t>
-      </w:r>
+      <w:r>
+        <w:rPr>
+          <w:noProof/>
+        </w:rPr>
+        <w:t xml:space="preserve"> installieren</w:t>
+      </w:r>
+    </w:p>
+    <w:p>
+      <w:r>
+        <w:t xml:space="preserve">Nachdem SSH aktiviert wurde, kann mit Hilfe eines SSH-Clients (z.B. </w:t>
+      </w:r>
+      <w:proofErr w:type="spellStart"/>
+      <w:r>
+        <w:t>Putty</w:t>
+      </w:r>
+      <w:proofErr w:type="spellEnd"/>
+      <w:r>
+        <w:t xml:space="preserve">, </w:t>
+      </w:r>
+      <w:proofErr w:type="spellStart"/>
       <w:r>
         <w:t>OpenSSH</w:t>
       </w:r>
+      <w:proofErr w:type="spellEnd"/>
       <w:r>
         <w:t>) eine Verbindung zum Raspberry Pi aufgebaut werden.</w:t>
       </w:r>
@@ -2780,6 +2888,7 @@
         </w:rPr>
         <w:t xml:space="preserve"> mittels </w:t>
       </w:r>
+      <w:proofErr w:type="spellStart"/>
       <w:r>
         <w:rPr>
           <w:rStyle w:val="CodeTextZchn"/>
@@ -2787,6 +2896,7 @@
         </w:rPr>
         <w:t>wget</w:t>
       </w:r>
+      <w:proofErr w:type="spellEnd"/>
       <w:r>
         <w:rPr>
           <w:noProof/>
@@ -2852,8 +2962,21 @@
       <w:pPr>
         <w:pStyle w:val="Code"/>
       </w:pPr>
-      <w:r>
-        <w:t xml:space="preserve">pi@wx:~ $ wget </w:t>
+      <w:proofErr w:type="spellStart"/>
+      <w:r>
+        <w:t>pi@wx</w:t>
+      </w:r>
+      <w:proofErr w:type="spellEnd"/>
+      <w:r>
+        <w:t xml:space="preserve">:~ $ </w:t>
+      </w:r>
+      <w:proofErr w:type="spellStart"/>
+      <w:r>
+        <w:t>wget</w:t>
+      </w:r>
+      <w:proofErr w:type="spellEnd"/>
+      <w:r>
+        <w:t xml:space="preserve"> </w:t>
       </w:r>
       <w:hyperlink r:id="rId28" w:history="1">
         <w:r>
@@ -2886,161 +3009,439 @@
           <w:rStyle w:val="CodeTextZchn"/>
           <w:rFonts w:eastAsiaTheme="minorHAnsi"/>
         </w:rPr>
-        <w:t>/usr/share/dotnet-sdk</w:t>
-      </w:r>
-      <w:r>
-        <w:t xml:space="preserve"> angelegt werden, indem </w:t>
-      </w:r>
-      <w:r>
-        <w:t>das</w:t>
-      </w:r>
-      <w:r>
-        <w:t xml:space="preserve"> .N</w:t>
-      </w:r>
-      <w:r>
-        <w:rPr>
-          <w:noProof/>
-        </w:rPr>
-        <w:t>ET</w:t>
-      </w:r>
-      <w:r>
-        <w:t xml:space="preserve"> </w:t>
-      </w:r>
-      <w:r>
-        <w:t>Archive</w:t>
-      </w:r>
-      <w:r>
-        <w:t xml:space="preserve"> </w:t>
-      </w:r>
-      <w:r>
-        <w:t xml:space="preserve">anschließend </w:t>
-      </w:r>
-      <w:r>
-        <w:t xml:space="preserve">entpackt </w:t>
-      </w:r>
-      <w:r>
-        <w:t>wird</w:t>
-      </w:r>
-      <w:r>
-        <w:t>.</w:t>
-      </w:r>
-    </w:p>
-    <w:p>
-      <w:pPr>
-        <w:pStyle w:val="Code"/>
-      </w:pPr>
-      <w:r>
-        <w:t xml:space="preserve">pi@wx:~ $ sudo mkdir /usr/share/dotnet-sdk </w:t>
-      </w:r>
-    </w:p>
-    <w:p>
-      <w:r>
-        <w:t xml:space="preserve">Nach Anlegen des Verzeichnisses </w:t>
-      </w:r>
+        <w:t>/</w:t>
+      </w:r>
+      <w:proofErr w:type="spellStart"/>
       <w:r>
         <w:rPr>
           <w:rStyle w:val="CodeTextZchn"/>
           <w:rFonts w:eastAsiaTheme="minorHAnsi"/>
         </w:rPr>
-        <w:t>/usr/share/dotnet-sdk</w:t>
-      </w:r>
-      <w:r>
-        <w:rPr>
-          <w:bCs/>
-        </w:rPr>
-        <w:t xml:space="preserve"> </w:t>
-      </w:r>
-      <w:r>
-        <w:t xml:space="preserve">können die </w:t>
-      </w:r>
-      <w:r>
-        <w:rPr>
-          <w:noProof/>
-        </w:rPr>
-        <w:t>Binaries</w:t>
-      </w:r>
-      <w:r>
-        <w:rPr>
-          <w:noProof/>
-        </w:rPr>
-        <w:t xml:space="preserve"> entpackt werden</w:t>
-      </w:r>
-      <w:r>
-        <w:rPr>
-          <w:bCs/>
-        </w:rPr>
-        <w:t>.</w:t>
-      </w:r>
-    </w:p>
-    <w:p>
-      <w:pPr>
-        <w:pStyle w:val="Code"/>
-      </w:pPr>
-      <w:r>
-        <w:t xml:space="preserve">pi@wx:~ $ sudo tar zxf </w:t>
-      </w:r>
-      <w:r>
-        <w:t>aspnetcore-runtime-</w:t>
-      </w:r>
-      <w:r>
-        <w:t>7</w:t>
-      </w:r>
-      <w:r>
-        <w:t>.0.0-linux-arm.tar.gz</w:t>
-      </w:r>
-      <w:r>
-        <w:t xml:space="preserve"> -C /usr/share/dotnet-sdk/</w:t>
-      </w:r>
-    </w:p>
-    <w:p>
-      <w:pPr>
-        <w:pStyle w:val="berschrift2"/>
-      </w:pPr>
-      <w:r>
-        <w:t>Dienstprogramme</w:t>
-      </w:r>
-    </w:p>
-    <w:p>
-      <w:r>
-        <w:t>Im folgenden Schritt werden weitere (Dienst-)Programme installiert, welche für die Ausführung von WebExpress oder für die Administration des Raspberry Pi hilfreich sind.</w:t>
-      </w:r>
-    </w:p>
-    <w:p/>
-    <w:p>
-      <w:r>
-        <w:t xml:space="preserve">Als optionale Anwendung kann der </w:t>
-      </w:r>
-      <w:r>
-        <w:t xml:space="preserve">Midnight Commander </w:t>
-      </w:r>
-      <w:r>
-        <w:t>(MC) installiert und das Profil angepasst werden.</w:t>
-      </w:r>
-    </w:p>
-    <w:p>
-      <w:pPr>
-        <w:pStyle w:val="Code"/>
-      </w:pPr>
-      <w:r>
-        <w:t>pi@w</w:t>
-      </w:r>
-      <w:r>
-        <w:t>x</w:t>
-      </w:r>
-      <w:r>
-        <w:t>:~ $ sudo apt-get install mc -y</w:t>
-      </w:r>
-    </w:p>
-    <w:p>
-      <w:r>
-        <w:t xml:space="preserve">Das Profil ist bei Bedarf um </w:t>
-      </w:r>
+        <w:t>usr</w:t>
+      </w:r>
+      <w:proofErr w:type="spellEnd"/>
       <w:r>
         <w:rPr>
           <w:rStyle w:val="CodeTextZchn"/>
           <w:rFonts w:eastAsiaTheme="minorHAnsi"/>
         </w:rPr>
-        <w:t>alias ll='ls -l'</w:t>
+        <w:t>/</w:t>
+      </w:r>
+      <w:proofErr w:type="spellStart"/>
+      <w:r>
+        <w:rPr>
+          <w:rStyle w:val="CodeTextZchn"/>
+          <w:rFonts w:eastAsiaTheme="minorHAnsi"/>
+        </w:rPr>
+        <w:t>share</w:t>
+      </w:r>
+      <w:proofErr w:type="spellEnd"/>
+      <w:r>
+        <w:rPr>
+          <w:rStyle w:val="CodeTextZchn"/>
+          <w:rFonts w:eastAsiaTheme="minorHAnsi"/>
+        </w:rPr>
+        <w:t>/</w:t>
+      </w:r>
+      <w:proofErr w:type="spellStart"/>
+      <w:r>
+        <w:rPr>
+          <w:rStyle w:val="CodeTextZchn"/>
+          <w:rFonts w:eastAsiaTheme="minorHAnsi"/>
+        </w:rPr>
+        <w:t>dotnet-sdk</w:t>
+      </w:r>
+      <w:proofErr w:type="spellEnd"/>
+      <w:r>
+        <w:t xml:space="preserve"> angelegt werden, indem </w:t>
+      </w:r>
+      <w:r>
+        <w:t>das</w:t>
+      </w:r>
+      <w:r>
+        <w:t xml:space="preserve"> </w:t>
+      </w:r>
+      <w:proofErr w:type="gramStart"/>
+      <w:r>
+        <w:t>.N</w:t>
+      </w:r>
+      <w:r>
+        <w:rPr>
+          <w:noProof/>
+        </w:rPr>
+        <w:t>ET</w:t>
+      </w:r>
+      <w:r>
+        <w:t xml:space="preserve"> </w:t>
+      </w:r>
+      <w:r>
+        <w:t>Archive</w:t>
+      </w:r>
+      <w:proofErr w:type="gramEnd"/>
+      <w:r>
+        <w:t xml:space="preserve"> </w:t>
+      </w:r>
+      <w:r>
+        <w:t xml:space="preserve">anschließend </w:t>
+      </w:r>
+      <w:r>
+        <w:t xml:space="preserve">entpackt </w:t>
+      </w:r>
+      <w:r>
+        <w:t>wird</w:t>
+      </w:r>
+      <w:r>
+        <w:t>.</w:t>
+      </w:r>
+    </w:p>
+    <w:p>
+      <w:pPr>
+        <w:pStyle w:val="Code"/>
+      </w:pPr>
+      <w:proofErr w:type="spellStart"/>
+      <w:r>
+        <w:t>pi@</w:t>
+      </w:r>
+      <w:proofErr w:type="gramStart"/>
+      <w:r>
+        <w:t>wx</w:t>
+      </w:r>
+      <w:proofErr w:type="spellEnd"/>
+      <w:r>
+        <w:t>:~</w:t>
+      </w:r>
+      <w:proofErr w:type="gramEnd"/>
+      <w:r>
+        <w:t xml:space="preserve"> $ </w:t>
+      </w:r>
+      <w:proofErr w:type="spellStart"/>
+      <w:r>
+        <w:t>sudo</w:t>
+      </w:r>
+      <w:proofErr w:type="spellEnd"/>
+      <w:r>
+        <w:t xml:space="preserve"> </w:t>
+      </w:r>
+      <w:proofErr w:type="spellStart"/>
+      <w:r>
+        <w:t>mkdir</w:t>
+      </w:r>
+      <w:proofErr w:type="spellEnd"/>
+      <w:r>
+        <w:t xml:space="preserve"> /</w:t>
+      </w:r>
+      <w:proofErr w:type="spellStart"/>
+      <w:r>
+        <w:t>usr</w:t>
+      </w:r>
+      <w:proofErr w:type="spellEnd"/>
+      <w:r>
+        <w:t>/</w:t>
+      </w:r>
+      <w:proofErr w:type="spellStart"/>
+      <w:r>
+        <w:t>share</w:t>
+      </w:r>
+      <w:proofErr w:type="spellEnd"/>
+      <w:r>
+        <w:t>/</w:t>
+      </w:r>
+      <w:proofErr w:type="spellStart"/>
+      <w:r>
+        <w:t>dotnet-sdk</w:t>
+      </w:r>
+      <w:proofErr w:type="spellEnd"/>
+      <w:r>
+        <w:t xml:space="preserve"> </w:t>
+      </w:r>
+    </w:p>
+    <w:p>
+      <w:r>
+        <w:t xml:space="preserve">Nach Anlegen des Verzeichnisses </w:t>
+      </w:r>
+      <w:r>
+        <w:rPr>
+          <w:rStyle w:val="CodeTextZchn"/>
+          <w:rFonts w:eastAsiaTheme="minorHAnsi"/>
+        </w:rPr>
+        <w:t>/</w:t>
+      </w:r>
+      <w:proofErr w:type="spellStart"/>
+      <w:r>
+        <w:rPr>
+          <w:rStyle w:val="CodeTextZchn"/>
+          <w:rFonts w:eastAsiaTheme="minorHAnsi"/>
+        </w:rPr>
+        <w:t>usr</w:t>
+      </w:r>
+      <w:proofErr w:type="spellEnd"/>
+      <w:r>
+        <w:rPr>
+          <w:rStyle w:val="CodeTextZchn"/>
+          <w:rFonts w:eastAsiaTheme="minorHAnsi"/>
+        </w:rPr>
+        <w:t>/</w:t>
+      </w:r>
+      <w:proofErr w:type="spellStart"/>
+      <w:r>
+        <w:rPr>
+          <w:rStyle w:val="CodeTextZchn"/>
+          <w:rFonts w:eastAsiaTheme="minorHAnsi"/>
+        </w:rPr>
+        <w:t>share</w:t>
+      </w:r>
+      <w:proofErr w:type="spellEnd"/>
+      <w:r>
+        <w:rPr>
+          <w:rStyle w:val="CodeTextZchn"/>
+          <w:rFonts w:eastAsiaTheme="minorHAnsi"/>
+        </w:rPr>
+        <w:t>/</w:t>
+      </w:r>
+      <w:proofErr w:type="spellStart"/>
+      <w:r>
+        <w:rPr>
+          <w:rStyle w:val="CodeTextZchn"/>
+          <w:rFonts w:eastAsiaTheme="minorHAnsi"/>
+        </w:rPr>
+        <w:t>dotnet-sdk</w:t>
+      </w:r>
+      <w:proofErr w:type="spellEnd"/>
+      <w:r>
+        <w:rPr>
+          <w:bCs/>
+        </w:rPr>
+        <w:t xml:space="preserve"> </w:t>
+      </w:r>
+      <w:r>
+        <w:t xml:space="preserve">können die </w:t>
+      </w:r>
+      <w:r>
+        <w:rPr>
+          <w:noProof/>
+        </w:rPr>
+        <w:t>Binaries</w:t>
+      </w:r>
+      <w:r>
+        <w:rPr>
+          <w:noProof/>
+        </w:rPr>
+        <w:t xml:space="preserve"> entpackt werden</w:t>
+      </w:r>
+      <w:r>
+        <w:rPr>
+          <w:bCs/>
+        </w:rPr>
+        <w:t>.</w:t>
+      </w:r>
+    </w:p>
+    <w:p>
+      <w:pPr>
+        <w:pStyle w:val="Code"/>
+      </w:pPr>
+      <w:proofErr w:type="spellStart"/>
+      <w:r>
+        <w:t>pi@</w:t>
+      </w:r>
+      <w:proofErr w:type="gramStart"/>
+      <w:r>
+        <w:t>wx</w:t>
+      </w:r>
+      <w:proofErr w:type="spellEnd"/>
+      <w:r>
+        <w:t>:~</w:t>
+      </w:r>
+      <w:proofErr w:type="gramEnd"/>
+      <w:r>
+        <w:t xml:space="preserve"> $ </w:t>
+      </w:r>
+      <w:proofErr w:type="spellStart"/>
+      <w:r>
+        <w:t>sudo</w:t>
+      </w:r>
+      <w:proofErr w:type="spellEnd"/>
+      <w:r>
+        <w:t xml:space="preserve"> </w:t>
+      </w:r>
+      <w:proofErr w:type="spellStart"/>
+      <w:r>
+        <w:t>tar</w:t>
+      </w:r>
+      <w:proofErr w:type="spellEnd"/>
+      <w:r>
+        <w:t xml:space="preserve"> </w:t>
+      </w:r>
+      <w:proofErr w:type="spellStart"/>
+      <w:r>
+        <w:t>zxf</w:t>
+      </w:r>
+      <w:proofErr w:type="spellEnd"/>
+      <w:r>
+        <w:t xml:space="preserve"> </w:t>
+      </w:r>
+      <w:r>
+        <w:t>aspnetcore-runtime-</w:t>
+      </w:r>
+      <w:r>
+        <w:t>7</w:t>
+      </w:r>
+      <w:r>
+        <w:t>.0.0-linux-arm.tar.gz</w:t>
+      </w:r>
+      <w:r>
+        <w:t xml:space="preserve"> -C /</w:t>
+      </w:r>
+      <w:proofErr w:type="spellStart"/>
+      <w:r>
+        <w:t>usr</w:t>
+      </w:r>
+      <w:proofErr w:type="spellEnd"/>
+      <w:r>
+        <w:t>/</w:t>
+      </w:r>
+      <w:proofErr w:type="spellStart"/>
+      <w:r>
+        <w:t>share</w:t>
+      </w:r>
+      <w:proofErr w:type="spellEnd"/>
+      <w:r>
+        <w:t>/</w:t>
+      </w:r>
+      <w:proofErr w:type="spellStart"/>
+      <w:r>
+        <w:t>dotnet-sdk</w:t>
+      </w:r>
+      <w:proofErr w:type="spellEnd"/>
+      <w:r>
+        <w:t>/</w:t>
+      </w:r>
+    </w:p>
+    <w:p>
+      <w:pPr>
+        <w:pStyle w:val="berschrift2"/>
+      </w:pPr>
+      <w:r>
+        <w:t>Dienstprogramme</w:t>
+      </w:r>
+      <w:r>
+        <w:t xml:space="preserve"> installieren</w:t>
+      </w:r>
+    </w:p>
+    <w:p>
+      <w:r>
+        <w:t xml:space="preserve">Im folgenden Schritt werden weitere (Dienst-)Programme installiert, welche für die Ausführung von </w:t>
+      </w:r>
+      <w:proofErr w:type="spellStart"/>
+      <w:r>
+        <w:t>WebExpress</w:t>
+      </w:r>
+      <w:proofErr w:type="spellEnd"/>
+      <w:r>
+        <w:t xml:space="preserve"> oder für die Administration des Raspberry Pi hilfreich sind.</w:t>
+      </w:r>
+    </w:p>
+    <w:p/>
+    <w:p>
+      <w:r>
+        <w:t xml:space="preserve">Als optionale Anwendung kann der </w:t>
+      </w:r>
+      <w:r>
+        <w:t xml:space="preserve">Midnight Commander </w:t>
+      </w:r>
+      <w:r>
+        <w:t>(MC) installiert und das Profil angepasst werden.</w:t>
+      </w:r>
+    </w:p>
+    <w:p>
+      <w:pPr>
+        <w:pStyle w:val="Code"/>
+      </w:pPr>
+      <w:proofErr w:type="spellStart"/>
+      <w:r>
+        <w:t>pi@</w:t>
+      </w:r>
+      <w:proofErr w:type="gramStart"/>
+      <w:r>
+        <w:t>w</w:t>
+      </w:r>
+      <w:r>
+        <w:t>x</w:t>
+      </w:r>
+      <w:proofErr w:type="spellEnd"/>
+      <w:r>
+        <w:t>:~</w:t>
+      </w:r>
+      <w:proofErr w:type="gramEnd"/>
+      <w:r>
+        <w:t xml:space="preserve"> $ </w:t>
+      </w:r>
+      <w:proofErr w:type="spellStart"/>
+      <w:r>
+        <w:t>sudo</w:t>
+      </w:r>
+      <w:proofErr w:type="spellEnd"/>
+      <w:r>
+        <w:t xml:space="preserve"> </w:t>
+      </w:r>
+      <w:proofErr w:type="spellStart"/>
+      <w:r>
+        <w:t>apt-get</w:t>
+      </w:r>
+      <w:proofErr w:type="spellEnd"/>
+      <w:r>
+        <w:t xml:space="preserve"> </w:t>
+      </w:r>
+      <w:proofErr w:type="spellStart"/>
+      <w:r>
+        <w:t>install</w:t>
+      </w:r>
+      <w:proofErr w:type="spellEnd"/>
+      <w:r>
+        <w:t xml:space="preserve"> mc -y</w:t>
+      </w:r>
+    </w:p>
+    <w:p>
+      <w:r>
+        <w:t xml:space="preserve">Das Profil ist bei Bedarf um </w:t>
+      </w:r>
+      <w:r>
+        <w:rPr>
+          <w:rStyle w:val="CodeTextZchn"/>
+          <w:rFonts w:eastAsiaTheme="minorHAnsi"/>
+        </w:rPr>
+        <w:t xml:space="preserve">alias </w:t>
+      </w:r>
+      <w:proofErr w:type="spellStart"/>
+      <w:r>
+        <w:rPr>
+          <w:rStyle w:val="CodeTextZchn"/>
+          <w:rFonts w:eastAsiaTheme="minorHAnsi"/>
+        </w:rPr>
+        <w:t>ll</w:t>
+      </w:r>
+      <w:proofErr w:type="spellEnd"/>
+      <w:r>
+        <w:rPr>
+          <w:rStyle w:val="CodeTextZchn"/>
+          <w:rFonts w:eastAsiaTheme="minorHAnsi"/>
+        </w:rPr>
+        <w:t>='</w:t>
+      </w:r>
+      <w:proofErr w:type="spellStart"/>
+      <w:r>
+        <w:rPr>
+          <w:rStyle w:val="CodeTextZchn"/>
+          <w:rFonts w:eastAsiaTheme="minorHAnsi"/>
+        </w:rPr>
+        <w:t>ls</w:t>
+      </w:r>
+      <w:proofErr w:type="spellEnd"/>
+      <w:r>
+        <w:rPr>
+          <w:rStyle w:val="CodeTextZchn"/>
+          <w:rFonts w:eastAsiaTheme="minorHAnsi"/>
+        </w:rPr>
+        <w:t xml:space="preserve"> -l'</w:t>
       </w:r>
       <w:r>
         <w:t xml:space="preserve"> zu erweitern.</w:t>
@@ -3117,8 +3518,33 @@
           <w:rStyle w:val="CodeTextZchn"/>
           <w:rFonts w:eastAsiaTheme="minorHAnsi"/>
         </w:rPr>
-        <w:t>/etc/dhcpcd.conf</w:t>
-      </w:r>
+        <w:t>/</w:t>
+      </w:r>
+      <w:proofErr w:type="spellStart"/>
+      <w:r>
+        <w:rPr>
+          <w:rStyle w:val="CodeTextZchn"/>
+          <w:rFonts w:eastAsiaTheme="minorHAnsi"/>
+        </w:rPr>
+        <w:t>etc</w:t>
+      </w:r>
+      <w:proofErr w:type="spellEnd"/>
+      <w:r>
+        <w:rPr>
+          <w:rStyle w:val="CodeTextZchn"/>
+          <w:rFonts w:eastAsiaTheme="minorHAnsi"/>
+        </w:rPr>
+        <w:t>/</w:t>
+      </w:r>
+      <w:proofErr w:type="spellStart"/>
+      <w:r>
+        <w:rPr>
+          <w:rStyle w:val="CodeTextZchn"/>
+          <w:rFonts w:eastAsiaTheme="minorHAnsi"/>
+        </w:rPr>
+        <w:t>dhcpcd.conf</w:t>
+      </w:r>
+      <w:proofErr w:type="spellEnd"/>
       <w:r>
         <w:rPr>
           <w:rStyle w:val="CodeTextZchn"/>
@@ -3199,7 +3625,50 @@
     </w:p>
     <w:p>
       <w:r>
-        <w:t xml:space="preserve">Avahi eine mDNS Open-Source-Implementierung. Geben Sie </w:t>
+        <w:t xml:space="preserve">Als </w:t>
+      </w:r>
+      <w:proofErr w:type="spellStart"/>
+      <w:r>
+        <w:t>mDNS</w:t>
+      </w:r>
+      <w:proofErr w:type="spellEnd"/>
+      <w:r>
+        <w:t xml:space="preserve"> kann beispielsweise </w:t>
+      </w:r>
+      <w:proofErr w:type="spellStart"/>
+      <w:r>
+        <w:t>Avahi</w:t>
+      </w:r>
+      <w:proofErr w:type="spellEnd"/>
+      <w:r>
+        <w:t xml:space="preserve"> genutzt werden. </w:t>
+      </w:r>
+      <w:proofErr w:type="spellStart"/>
+      <w:r>
+        <w:t>Avahi</w:t>
+      </w:r>
+      <w:proofErr w:type="spellEnd"/>
+      <w:r>
+        <w:t xml:space="preserve"> </w:t>
+      </w:r>
+      <w:r>
+        <w:t xml:space="preserve">ist </w:t>
+      </w:r>
+      <w:r>
+        <w:t xml:space="preserve">eine </w:t>
+      </w:r>
+      <w:proofErr w:type="spellStart"/>
+      <w:proofErr w:type="gramStart"/>
+      <w:r>
+        <w:t>mDNS</w:t>
+      </w:r>
+      <w:proofErr w:type="spellEnd"/>
+      <w:r>
+        <w:t xml:space="preserve"> Open</w:t>
+      </w:r>
+      <w:proofErr w:type="gramEnd"/>
+      <w:r>
+        <w:t xml:space="preserve">-Source-Implementierung. Geben Sie </w:t>
       </w:r>
       <w:r>
         <w:t>in</w:t>
@@ -3210,9 +3679,11 @@
       <w:r>
         <w:t xml:space="preserve">, um </w:t>
       </w:r>
+      <w:proofErr w:type="spellStart"/>
       <w:r>
         <w:t>Avahi</w:t>
       </w:r>
+      <w:proofErr w:type="spellEnd"/>
       <w:r>
         <w:t xml:space="preserve"> zu installieren:</w:t>
       </w:r>
@@ -3221,17 +3692,56 @@
       <w:pPr>
         <w:pStyle w:val="Code"/>
       </w:pPr>
-      <w:r>
-        <w:t>pi@w</w:t>
+      <w:proofErr w:type="spellStart"/>
+      <w:r>
+        <w:t>pi@</w:t>
+      </w:r>
+      <w:proofErr w:type="gramStart"/>
+      <w:r>
+        <w:t>w</w:t>
       </w:r>
       <w:r>
         <w:t>x</w:t>
       </w:r>
-      <w:r>
-        <w:t xml:space="preserve">:~ $ sudo </w:t>
-      </w:r>
-      <w:r>
-        <w:t xml:space="preserve">apt install avahi-daemon </w:t>
+      <w:proofErr w:type="spellEnd"/>
+      <w:r>
+        <w:t>:~</w:t>
+      </w:r>
+      <w:proofErr w:type="gramEnd"/>
+      <w:r>
+        <w:t xml:space="preserve"> $ </w:t>
+      </w:r>
+      <w:proofErr w:type="spellStart"/>
+      <w:r>
+        <w:t>sudo</w:t>
+      </w:r>
+      <w:proofErr w:type="spellEnd"/>
+      <w:r>
+        <w:t xml:space="preserve"> </w:t>
+      </w:r>
+      <w:proofErr w:type="spellStart"/>
+      <w:r>
+        <w:t>apt</w:t>
+      </w:r>
+      <w:proofErr w:type="spellEnd"/>
+      <w:r>
+        <w:t xml:space="preserve"> </w:t>
+      </w:r>
+      <w:proofErr w:type="spellStart"/>
+      <w:r>
+        <w:t>install</w:t>
+      </w:r>
+      <w:proofErr w:type="spellEnd"/>
+      <w:r>
+        <w:t xml:space="preserve"> </w:t>
+      </w:r>
+      <w:proofErr w:type="spellStart"/>
+      <w:r>
+        <w:t>avahi-daemon</w:t>
+      </w:r>
+      <w:proofErr w:type="spellEnd"/>
+      <w:r>
+        <w:t xml:space="preserve"> </w:t>
       </w:r>
       <w:r>
         <w:t>-y</w:t>
@@ -3247,6 +3757,8 @@
       <w:r>
         <w:t xml:space="preserve">unter </w:t>
       </w:r>
+      <w:proofErr w:type="spellStart"/>
+      <w:proofErr w:type="gramStart"/>
       <w:r>
         <w:rPr>
           <w:rStyle w:val="CodeTextZchn"/>
@@ -3254,6 +3766,8 @@
         </w:rPr>
         <w:t>wx.local</w:t>
       </w:r>
+      <w:proofErr w:type="spellEnd"/>
+      <w:proofErr w:type="gramEnd"/>
       <w:r>
         <w:t xml:space="preserve"> angenommen und beantwortet</w:t>
       </w:r>
@@ -3265,15 +3779,27 @@
       <w:pPr>
         <w:pStyle w:val="berschrift2"/>
       </w:pPr>
+      <w:bookmarkStart w:id="11" w:name="_Ref136287658"/>
+      <w:proofErr w:type="spellStart"/>
       <w:r>
         <w:t>WebExpress</w:t>
       </w:r>
       <w:bookmarkEnd w:id="9"/>
       <w:bookmarkEnd w:id="10"/>
-    </w:p>
-    <w:p>
-      <w:r>
-        <w:t>WebExpress wird in gepackter Form für den Raspberry Pi im GitHub</w:t>
+      <w:proofErr w:type="spellEnd"/>
+      <w:r>
+        <w:t xml:space="preserve"> installieren</w:t>
+      </w:r>
+      <w:bookmarkEnd w:id="11"/>
+    </w:p>
+    <w:p>
+      <w:proofErr w:type="spellStart"/>
+      <w:r>
+        <w:t>WebExpress</w:t>
+      </w:r>
+      <w:proofErr w:type="spellEnd"/>
+      <w:r>
+        <w:t xml:space="preserve"> wird in gepackter Form für den Raspberry Pi im GitHub</w:t>
       </w:r>
       <w:r>
         <w:t>-Repository</w:t>
@@ -3364,6 +3890,7 @@
         </w:rPr>
         <w:t xml:space="preserve"> mittels </w:t>
       </w:r>
+      <w:proofErr w:type="spellStart"/>
       <w:r>
         <w:rPr>
           <w:rStyle w:val="CodeTextZchn"/>
@@ -3371,6 +3898,7 @@
         </w:rPr>
         <w:t>wget</w:t>
       </w:r>
+      <w:proofErr w:type="spellEnd"/>
       <w:r>
         <w:rPr>
           <w:noProof/>
@@ -3394,8 +3922,29 @@
       <w:pPr>
         <w:pStyle w:val="Code"/>
       </w:pPr>
-      <w:r>
-        <w:t xml:space="preserve">pi@wx:~ $ wget </w:t>
+      <w:proofErr w:type="spellStart"/>
+      <w:r>
+        <w:t>pi@</w:t>
+      </w:r>
+      <w:proofErr w:type="gramStart"/>
+      <w:r>
+        <w:t>wx</w:t>
+      </w:r>
+      <w:proofErr w:type="spellEnd"/>
+      <w:r>
+        <w:t>:~</w:t>
+      </w:r>
+      <w:proofErr w:type="gramEnd"/>
+      <w:r>
+        <w:t xml:space="preserve"> $ </w:t>
+      </w:r>
+      <w:proofErr w:type="spellStart"/>
+      <w:r>
+        <w:t>wget</w:t>
+      </w:r>
+      <w:proofErr w:type="spellEnd"/>
+      <w:r>
+        <w:t xml:space="preserve"> </w:t>
       </w:r>
       <w:r>
         <w:t>https://github.com/ReneSchwarzer/WebExpress/releases/download/1.4.</w:t>
@@ -3418,7 +3967,15 @@
         <w:t>Als Vorbereitung für</w:t>
       </w:r>
       <w:r>
-        <w:t xml:space="preserve"> die Installation von WebExpress </w:t>
+        <w:t xml:space="preserve"> die Installation von </w:t>
+      </w:r>
+      <w:proofErr w:type="spellStart"/>
+      <w:r>
+        <w:t>WebExpress</w:t>
+      </w:r>
+      <w:proofErr w:type="spellEnd"/>
+      <w:r>
+        <w:t xml:space="preserve"> </w:t>
       </w:r>
       <w:r>
         <w:t xml:space="preserve">ist ein </w:t>
@@ -3437,225 +3994,568 @@
           <w:rStyle w:val="CodeTextZchn"/>
           <w:rFonts w:eastAsiaTheme="minorHAnsi"/>
         </w:rPr>
-        <w:t>/opt/wx</w:t>
-      </w:r>
-      <w:r>
-        <w:t xml:space="preserve"> anzulegen, indem die </w:t>
-      </w:r>
-      <w:r>
-        <w:rPr>
-          <w:noProof/>
-        </w:rPr>
-        <w:t xml:space="preserve">Binaries </w:t>
-      </w:r>
-      <w:r>
-        <w:t>entpackt werden.</w:t>
-      </w:r>
-    </w:p>
-    <w:p>
-      <w:pPr>
-        <w:pStyle w:val="Code"/>
-      </w:pPr>
-      <w:r>
-        <w:t xml:space="preserve">pi@wx:~ $ sudo mkdir /opt/wx </w:t>
-      </w:r>
-    </w:p>
-    <w:p>
-      <w:r>
-        <w:t xml:space="preserve">Anschließend </w:t>
-      </w:r>
-      <w:r>
-        <w:t>ist das Archiv zu entpacken</w:t>
-      </w:r>
-      <w:r>
-        <w:t>.</w:t>
-      </w:r>
-    </w:p>
-    <w:p>
-      <w:pPr>
-        <w:pStyle w:val="Code"/>
-      </w:pPr>
-      <w:r>
-        <w:t>pi@wx:~ $ sudo unzip WebExpress_1.4.</w:t>
-      </w:r>
-      <w:r>
-        <w:t>4</w:t>
-      </w:r>
-      <w:r>
-        <w:t>.0_LinuxArm32.zip -d /opt/wx</w:t>
-      </w:r>
-      <w:r>
-        <w:t xml:space="preserve"> </w:t>
-      </w:r>
-    </w:p>
-    <w:p>
-      <w:r>
-        <w:lastRenderedPageBreak/>
-        <w:t>Nachdem WebExpress erfolgreich entpackt wurde, müssen die Ausführungsrechte erteilt werden.</w:t>
-      </w:r>
-    </w:p>
-    <w:p>
-      <w:pPr>
-        <w:pStyle w:val="Code"/>
-      </w:pPr>
-      <w:r>
-        <w:t>pi@</w:t>
-      </w:r>
-      <w:r>
-        <w:t>wx</w:t>
-      </w:r>
-      <w:r>
-        <w:t xml:space="preserve">:~ $ sudo </w:t>
-      </w:r>
-      <w:r>
-        <w:t xml:space="preserve">chmod +x </w:t>
-      </w:r>
-      <w:r>
-        <w:t>/opt/wx/webexpress</w:t>
-      </w:r>
-      <w:r>
-        <w:t>.sh</w:t>
-      </w:r>
-      <w:r>
-        <w:t xml:space="preserve"> /opt/wx/WebExpress.App</w:t>
-      </w:r>
-    </w:p>
-    <w:p>
-      <w:r>
-        <w:t xml:space="preserve">Zum </w:t>
-      </w:r>
-      <w:r>
-        <w:t>a</w:t>
-      </w:r>
-      <w:r>
-        <w:t xml:space="preserve">utomatischen Starten der WebExpress-Anwendung ist </w:t>
-      </w:r>
-      <w:r>
-        <w:t xml:space="preserve">die mitgelieferte </w:t>
-      </w:r>
-      <w:r>
-        <w:t>SystemCtl-Unit zu installieren.</w:t>
-      </w:r>
-    </w:p>
-    <w:p>
-      <w:pPr>
-        <w:pStyle w:val="Code"/>
-      </w:pPr>
-      <w:r>
-        <w:t>pi@</w:t>
-      </w:r>
-      <w:r>
-        <w:t>wx</w:t>
-      </w:r>
-      <w:r>
-        <w:t xml:space="preserve">:~ $ </w:t>
-      </w:r>
-      <w:r>
-        <w:t>sudo cp /opt/wx</w:t>
-      </w:r>
-      <w:r>
         <w:t>/</w:t>
       </w:r>
-      <w:r>
-        <w:t>webexpress.service /etc/systemd/system</w:t>
-      </w:r>
-    </w:p>
-    <w:p>
-      <w:r>
-        <w:t xml:space="preserve">Zum Abschluss </w:t>
-      </w:r>
-      <w:r>
-        <w:t>muss</w:t>
-      </w:r>
-      <w:r>
-        <w:t xml:space="preserve"> die SystemCtl-Unit aktivier</w:t>
-      </w:r>
-      <w:r>
-        <w:t>t werden</w:t>
-      </w:r>
-      <w:r>
-        <w:t>.</w:t>
-      </w:r>
-    </w:p>
-    <w:p>
-      <w:pPr>
-        <w:pStyle w:val="Code"/>
-      </w:pPr>
-      <w:r>
-        <w:t>pi@</w:t>
-      </w:r>
-      <w:r>
-        <w:t>wx</w:t>
-      </w:r>
-      <w:r>
-        <w:t xml:space="preserve">:~ $ </w:t>
-      </w:r>
-      <w:r>
-        <w:t xml:space="preserve">sudo </w:t>
-      </w:r>
-      <w:r>
-        <w:t>systemctl enable webexpress.service</w:t>
-      </w:r>
-    </w:p>
-    <w:p>
-      <w:pPr>
-        <w:pStyle w:val="berschrift1"/>
-      </w:pPr>
-      <w:bookmarkStart w:id="11" w:name="_Toc87943139"/>
-      <w:r>
-        <w:t>WebExpress einrichten</w:t>
-      </w:r>
-      <w:bookmarkEnd w:id="11"/>
-    </w:p>
-    <w:p>
-      <w:r>
-        <w:t xml:space="preserve">Bevor </w:t>
-      </w:r>
-      <w:r>
-        <w:t xml:space="preserve">WebExpress </w:t>
-      </w:r>
-      <w:r>
-        <w:t xml:space="preserve">gestartet werden kann, ist dieser zu konfigurieren. Weiterhin sind WebAnwendungen zu installieren. </w:t>
-      </w:r>
-    </w:p>
-    <w:p>
-      <w:pPr>
-        <w:pStyle w:val="berschrift2"/>
-      </w:pPr>
-      <w:bookmarkStart w:id="12" w:name="_Toc87943145"/>
-      <w:bookmarkStart w:id="13" w:name="_Toc87943140"/>
-      <w:r>
-        <w:t>Grundkonfiguration</w:t>
-      </w:r>
-      <w:bookmarkEnd w:id="12"/>
-    </w:p>
-    <w:p>
-      <w:r>
-        <w:t xml:space="preserve">In der Konfigurationsdatei </w:t>
-      </w:r>
+      <w:proofErr w:type="spellStart"/>
       <w:r>
         <w:rPr>
           <w:rStyle w:val="CodeTextZchn"/>
           <w:rFonts w:eastAsiaTheme="minorHAnsi"/>
         </w:rPr>
-        <w:t>/opt/wx/</w:t>
-      </w:r>
+        <w:t>opt</w:t>
+      </w:r>
+      <w:proofErr w:type="spellEnd"/>
       <w:r>
         <w:rPr>
           <w:rStyle w:val="CodeTextZchn"/>
           <w:rFonts w:eastAsiaTheme="minorHAnsi"/>
         </w:rPr>
-        <w:t>config/</w:t>
-      </w:r>
+        <w:t>/</w:t>
+      </w:r>
+      <w:proofErr w:type="spellStart"/>
       <w:r>
         <w:rPr>
           <w:rStyle w:val="CodeTextZchn"/>
           <w:rFonts w:eastAsiaTheme="minorHAnsi"/>
         </w:rPr>
+        <w:t>wx</w:t>
+      </w:r>
+      <w:proofErr w:type="spellEnd"/>
+      <w:r>
+        <w:t xml:space="preserve"> anzulegen, indem die </w:t>
+      </w:r>
+      <w:r>
+        <w:rPr>
+          <w:noProof/>
+        </w:rPr>
+        <w:t xml:space="preserve">Binaries </w:t>
+      </w:r>
+      <w:r>
+        <w:t>entpackt werden.</w:t>
+      </w:r>
+    </w:p>
+    <w:p>
+      <w:pPr>
+        <w:pStyle w:val="Code"/>
+      </w:pPr>
+      <w:proofErr w:type="spellStart"/>
+      <w:r>
+        <w:t>pi@</w:t>
+      </w:r>
+      <w:proofErr w:type="gramStart"/>
+      <w:r>
+        <w:t>wx</w:t>
+      </w:r>
+      <w:proofErr w:type="spellEnd"/>
+      <w:r>
+        <w:t>:~</w:t>
+      </w:r>
+      <w:proofErr w:type="gramEnd"/>
+      <w:r>
+        <w:t xml:space="preserve"> $ </w:t>
+      </w:r>
+      <w:proofErr w:type="spellStart"/>
+      <w:r>
+        <w:t>sudo</w:t>
+      </w:r>
+      <w:proofErr w:type="spellEnd"/>
+      <w:r>
+        <w:t xml:space="preserve"> </w:t>
+      </w:r>
+      <w:proofErr w:type="spellStart"/>
+      <w:r>
+        <w:t>mkdir</w:t>
+      </w:r>
+      <w:proofErr w:type="spellEnd"/>
+      <w:r>
+        <w:t xml:space="preserve"> /</w:t>
+      </w:r>
+      <w:proofErr w:type="spellStart"/>
+      <w:r>
+        <w:t>opt</w:t>
+      </w:r>
+      <w:proofErr w:type="spellEnd"/>
+      <w:r>
+        <w:t>/</w:t>
+      </w:r>
+      <w:proofErr w:type="spellStart"/>
+      <w:r>
+        <w:t>wx</w:t>
+      </w:r>
+      <w:proofErr w:type="spellEnd"/>
+      <w:r>
+        <w:t xml:space="preserve"> </w:t>
+      </w:r>
+    </w:p>
+    <w:p>
+      <w:r>
+        <w:t xml:space="preserve">Anschließend </w:t>
+      </w:r>
+      <w:r>
+        <w:t>ist das Archiv zu entpacken</w:t>
+      </w:r>
+      <w:r>
+        <w:t>.</w:t>
+      </w:r>
+    </w:p>
+    <w:p>
+      <w:pPr>
+        <w:pStyle w:val="Code"/>
+      </w:pPr>
+      <w:proofErr w:type="spellStart"/>
+      <w:r>
+        <w:lastRenderedPageBreak/>
+        <w:t>pi@</w:t>
+      </w:r>
+      <w:proofErr w:type="gramStart"/>
+      <w:r>
+        <w:t>wx</w:t>
+      </w:r>
+      <w:proofErr w:type="spellEnd"/>
+      <w:r>
+        <w:t>:~</w:t>
+      </w:r>
+      <w:proofErr w:type="gramEnd"/>
+      <w:r>
+        <w:t xml:space="preserve"> $ </w:t>
+      </w:r>
+      <w:proofErr w:type="spellStart"/>
+      <w:r>
+        <w:t>sudo</w:t>
+      </w:r>
+      <w:proofErr w:type="spellEnd"/>
+      <w:r>
+        <w:t xml:space="preserve"> </w:t>
+      </w:r>
+      <w:proofErr w:type="spellStart"/>
+      <w:r>
+        <w:t>unzip</w:t>
+      </w:r>
+      <w:proofErr w:type="spellEnd"/>
+      <w:r>
+        <w:t xml:space="preserve"> WebExpress_1.4.</w:t>
+      </w:r>
+      <w:r>
+        <w:t>4</w:t>
+      </w:r>
+      <w:r>
+        <w:t>.0_LinuxArm32.zip -d /</w:t>
+      </w:r>
+      <w:proofErr w:type="spellStart"/>
+      <w:r>
+        <w:t>opt</w:t>
+      </w:r>
+      <w:proofErr w:type="spellEnd"/>
+      <w:r>
+        <w:t>/</w:t>
+      </w:r>
+      <w:proofErr w:type="spellStart"/>
+      <w:r>
+        <w:t>wx</w:t>
+      </w:r>
+      <w:proofErr w:type="spellEnd"/>
+      <w:r>
+        <w:t xml:space="preserve"> </w:t>
+      </w:r>
+    </w:p>
+    <w:p>
+      <w:r>
+        <w:t xml:space="preserve">Nachdem </w:t>
+      </w:r>
+      <w:proofErr w:type="spellStart"/>
+      <w:r>
+        <w:t>WebExpress</w:t>
+      </w:r>
+      <w:proofErr w:type="spellEnd"/>
+      <w:r>
+        <w:t xml:space="preserve"> erfolgreich entpackt wurde, müssen die Ausführungsrechte erteilt werden.</w:t>
+      </w:r>
+    </w:p>
+    <w:p>
+      <w:pPr>
+        <w:pStyle w:val="Code"/>
+      </w:pPr>
+      <w:proofErr w:type="spellStart"/>
+      <w:r>
+        <w:t>pi@</w:t>
+      </w:r>
+      <w:proofErr w:type="gramStart"/>
+      <w:r>
+        <w:t>wx</w:t>
+      </w:r>
+      <w:proofErr w:type="spellEnd"/>
+      <w:r>
+        <w:t>:~</w:t>
+      </w:r>
+      <w:proofErr w:type="gramEnd"/>
+      <w:r>
+        <w:t xml:space="preserve"> $ </w:t>
+      </w:r>
+      <w:proofErr w:type="spellStart"/>
+      <w:r>
+        <w:t>sudo</w:t>
+      </w:r>
+      <w:proofErr w:type="spellEnd"/>
+      <w:r>
+        <w:t xml:space="preserve"> </w:t>
+      </w:r>
+      <w:proofErr w:type="spellStart"/>
+      <w:r>
+        <w:t>chmod</w:t>
+      </w:r>
+      <w:proofErr w:type="spellEnd"/>
+      <w:r>
+        <w:t xml:space="preserve"> +x </w:t>
+      </w:r>
+      <w:r>
+        <w:t>/opt/wx/webexpress</w:t>
+      </w:r>
+      <w:r>
+        <w:t>.sh</w:t>
+      </w:r>
+      <w:r>
+        <w:t xml:space="preserve"> /</w:t>
+      </w:r>
+      <w:proofErr w:type="spellStart"/>
+      <w:r>
+        <w:t>opt</w:t>
+      </w:r>
+      <w:proofErr w:type="spellEnd"/>
+      <w:r>
+        <w:t>/</w:t>
+      </w:r>
+      <w:proofErr w:type="spellStart"/>
+      <w:r>
+        <w:t>wx</w:t>
+      </w:r>
+      <w:proofErr w:type="spellEnd"/>
+      <w:r>
+        <w:t>/</w:t>
+      </w:r>
+      <w:proofErr w:type="spellStart"/>
+      <w:r>
+        <w:t>WebExpress.App</w:t>
+      </w:r>
+      <w:proofErr w:type="spellEnd"/>
+    </w:p>
+    <w:p>
+      <w:r>
+        <w:t xml:space="preserve">Zum </w:t>
+      </w:r>
+      <w:r>
+        <w:t>a</w:t>
+      </w:r>
+      <w:r>
+        <w:t xml:space="preserve">utomatischen Starten der </w:t>
+      </w:r>
+      <w:proofErr w:type="spellStart"/>
+      <w:r>
+        <w:t>WebExpress</w:t>
+      </w:r>
+      <w:proofErr w:type="spellEnd"/>
+      <w:r>
+        <w:t xml:space="preserve">-Anwendung ist </w:t>
+      </w:r>
+      <w:r>
+        <w:t xml:space="preserve">die mitgelieferte </w:t>
+      </w:r>
+      <w:proofErr w:type="spellStart"/>
+      <w:r>
+        <w:t>SystemCtl</w:t>
+      </w:r>
+      <w:proofErr w:type="spellEnd"/>
+      <w:r>
+        <w:t>-Unit zu installieren.</w:t>
+      </w:r>
+    </w:p>
+    <w:p>
+      <w:pPr>
+        <w:pStyle w:val="Code"/>
+      </w:pPr>
+      <w:proofErr w:type="spellStart"/>
+      <w:r>
+        <w:t>pi@</w:t>
+      </w:r>
+      <w:proofErr w:type="gramStart"/>
+      <w:r>
+        <w:t>wx</w:t>
+      </w:r>
+      <w:proofErr w:type="spellEnd"/>
+      <w:r>
+        <w:t>:~</w:t>
+      </w:r>
+      <w:proofErr w:type="gramEnd"/>
+      <w:r>
+        <w:t xml:space="preserve"> $ </w:t>
+      </w:r>
+      <w:proofErr w:type="spellStart"/>
+      <w:r>
+        <w:t>sudo</w:t>
+      </w:r>
+      <w:proofErr w:type="spellEnd"/>
+      <w:r>
+        <w:t xml:space="preserve"> </w:t>
+      </w:r>
+      <w:proofErr w:type="spellStart"/>
+      <w:r>
+        <w:t>cp</w:t>
+      </w:r>
+      <w:proofErr w:type="spellEnd"/>
+      <w:r>
+        <w:t xml:space="preserve"> /</w:t>
+      </w:r>
+      <w:proofErr w:type="spellStart"/>
+      <w:r>
+        <w:t>opt</w:t>
+      </w:r>
+      <w:proofErr w:type="spellEnd"/>
+      <w:r>
+        <w:t>/</w:t>
+      </w:r>
+      <w:proofErr w:type="spellStart"/>
+      <w:r>
+        <w:t>wx</w:t>
+      </w:r>
+      <w:proofErr w:type="spellEnd"/>
+      <w:r>
+        <w:t>/</w:t>
+      </w:r>
+      <w:proofErr w:type="spellStart"/>
+      <w:r>
+        <w:t>webexpress.service</w:t>
+      </w:r>
+      <w:proofErr w:type="spellEnd"/>
+      <w:r>
+        <w:t xml:space="preserve"> /</w:t>
+      </w:r>
+      <w:proofErr w:type="spellStart"/>
+      <w:r>
+        <w:t>etc</w:t>
+      </w:r>
+      <w:proofErr w:type="spellEnd"/>
+      <w:r>
+        <w:t>/</w:t>
+      </w:r>
+      <w:proofErr w:type="spellStart"/>
+      <w:r>
+        <w:t>systemd</w:t>
+      </w:r>
+      <w:proofErr w:type="spellEnd"/>
+      <w:r>
+        <w:t>/</w:t>
+      </w:r>
+      <w:proofErr w:type="spellStart"/>
+      <w:r>
+        <w:t>system</w:t>
+      </w:r>
+      <w:proofErr w:type="spellEnd"/>
+    </w:p>
+    <w:p>
+      <w:r>
+        <w:t xml:space="preserve">Zum Abschluss </w:t>
+      </w:r>
+      <w:r>
+        <w:t>muss</w:t>
+      </w:r>
+      <w:r>
+        <w:t xml:space="preserve"> die </w:t>
+      </w:r>
+      <w:proofErr w:type="spellStart"/>
+      <w:r>
+        <w:t>SystemCtl</w:t>
+      </w:r>
+      <w:proofErr w:type="spellEnd"/>
+      <w:r>
+        <w:t>-Unit aktivier</w:t>
+      </w:r>
+      <w:r>
+        <w:t>t werden</w:t>
+      </w:r>
+      <w:r>
+        <w:t>.</w:t>
+      </w:r>
+    </w:p>
+    <w:p>
+      <w:pPr>
+        <w:pStyle w:val="Code"/>
+      </w:pPr>
+      <w:proofErr w:type="spellStart"/>
+      <w:r>
+        <w:t>pi@</w:t>
+      </w:r>
+      <w:proofErr w:type="gramStart"/>
+      <w:r>
+        <w:t>wx</w:t>
+      </w:r>
+      <w:proofErr w:type="spellEnd"/>
+      <w:r>
+        <w:t>:~</w:t>
+      </w:r>
+      <w:proofErr w:type="gramEnd"/>
+      <w:r>
+        <w:t xml:space="preserve"> $ </w:t>
+      </w:r>
+      <w:proofErr w:type="spellStart"/>
+      <w:r>
+        <w:t>sudo</w:t>
+      </w:r>
+      <w:proofErr w:type="spellEnd"/>
+      <w:r>
+        <w:t xml:space="preserve"> </w:t>
+      </w:r>
+      <w:proofErr w:type="spellStart"/>
+      <w:r>
+        <w:t>systemctl</w:t>
+      </w:r>
+      <w:proofErr w:type="spellEnd"/>
+      <w:r>
+        <w:t xml:space="preserve"> </w:t>
+      </w:r>
+      <w:proofErr w:type="spellStart"/>
+      <w:r>
+        <w:t>enable</w:t>
+      </w:r>
+      <w:proofErr w:type="spellEnd"/>
+      <w:r>
+        <w:t xml:space="preserve"> </w:t>
+      </w:r>
+      <w:proofErr w:type="spellStart"/>
+      <w:r>
+        <w:t>webexpress.service</w:t>
+      </w:r>
+      <w:proofErr w:type="spellEnd"/>
+    </w:p>
+    <w:p>
+      <w:pPr>
+        <w:pStyle w:val="berschrift1"/>
+      </w:pPr>
+      <w:bookmarkStart w:id="12" w:name="_Toc87943139"/>
+      <w:proofErr w:type="spellStart"/>
+      <w:r>
+        <w:t>WebExpress</w:t>
+      </w:r>
+      <w:proofErr w:type="spellEnd"/>
+      <w:r>
+        <w:t xml:space="preserve"> einrichten</w:t>
+      </w:r>
+      <w:bookmarkEnd w:id="12"/>
+    </w:p>
+    <w:p>
+      <w:r>
+        <w:t xml:space="preserve">Bevor </w:t>
+      </w:r>
+      <w:proofErr w:type="spellStart"/>
+      <w:r>
+        <w:t>WebExpress</w:t>
+      </w:r>
+      <w:proofErr w:type="spellEnd"/>
+      <w:r>
+        <w:t xml:space="preserve"> </w:t>
+      </w:r>
+      <w:r>
+        <w:t xml:space="preserve">gestartet werden kann, ist dieser zu konfigurieren. Weiterhin sind </w:t>
+      </w:r>
+      <w:r>
+        <w:t xml:space="preserve">die gewünschten </w:t>
+      </w:r>
+      <w:proofErr w:type="spellStart"/>
+      <w:r>
+        <w:t>WebAnwendungen</w:t>
+      </w:r>
+      <w:proofErr w:type="spellEnd"/>
+      <w:r>
+        <w:t xml:space="preserve"> zu installieren. </w:t>
+      </w:r>
+    </w:p>
+    <w:p>
+      <w:pPr>
+        <w:pStyle w:val="berschrift2"/>
+      </w:pPr>
+      <w:bookmarkStart w:id="13" w:name="_Toc87943145"/>
+      <w:bookmarkStart w:id="14" w:name="_Toc87943140"/>
+      <w:bookmarkStart w:id="15" w:name="_Ref136286919"/>
+      <w:r>
+        <w:t>Grundkonfiguration</w:t>
+      </w:r>
+      <w:bookmarkEnd w:id="13"/>
+      <w:bookmarkEnd w:id="15"/>
+    </w:p>
+    <w:p>
+      <w:r>
+        <w:t xml:space="preserve">In der Konfigurationsdatei </w:t>
+      </w:r>
+      <w:r>
+        <w:rPr>
+          <w:rStyle w:val="CodeTextZchn"/>
+          <w:rFonts w:eastAsiaTheme="minorHAnsi"/>
+        </w:rPr>
+        <w:t>/</w:t>
+      </w:r>
+      <w:proofErr w:type="spellStart"/>
+      <w:r>
+        <w:rPr>
+          <w:rStyle w:val="CodeTextZchn"/>
+          <w:rFonts w:eastAsiaTheme="minorHAnsi"/>
+        </w:rPr>
+        <w:t>opt</w:t>
+      </w:r>
+      <w:proofErr w:type="spellEnd"/>
+      <w:r>
+        <w:rPr>
+          <w:rStyle w:val="CodeTextZchn"/>
+          <w:rFonts w:eastAsiaTheme="minorHAnsi"/>
+        </w:rPr>
+        <w:t>/</w:t>
+      </w:r>
+      <w:proofErr w:type="spellStart"/>
+      <w:r>
+        <w:rPr>
+          <w:rStyle w:val="CodeTextZchn"/>
+          <w:rFonts w:eastAsiaTheme="minorHAnsi"/>
+        </w:rPr>
+        <w:t>wx</w:t>
+      </w:r>
+      <w:proofErr w:type="spellEnd"/>
+      <w:r>
+        <w:rPr>
+          <w:rStyle w:val="CodeTextZchn"/>
+          <w:rFonts w:eastAsiaTheme="minorHAnsi"/>
+        </w:rPr>
+        <w:t>/</w:t>
+      </w:r>
+      <w:proofErr w:type="spellStart"/>
+      <w:r>
+        <w:rPr>
+          <w:rStyle w:val="CodeTextZchn"/>
+          <w:rFonts w:eastAsiaTheme="minorHAnsi"/>
+        </w:rPr>
+        <w:t>config</w:t>
+      </w:r>
+      <w:proofErr w:type="spellEnd"/>
+      <w:r>
+        <w:rPr>
+          <w:rStyle w:val="CodeTextZchn"/>
+          <w:rFonts w:eastAsiaTheme="minorHAnsi"/>
+        </w:rPr>
+        <w:t>/</w:t>
+      </w:r>
+      <w:r>
+        <w:rPr>
+          <w:rStyle w:val="CodeTextZchn"/>
+          <w:rFonts w:eastAsiaTheme="minorHAnsi"/>
+        </w:rPr>
         <w:t>webexpress.config.xml</w:t>
       </w:r>
       <w:r>
-        <w:t xml:space="preserve"> werden die allgemeinen Einstellungen von WebExpress abgelegt.</w:t>
+        <w:t xml:space="preserve"> werden die allgemeinen Einstellungen von </w:t>
+      </w:r>
+      <w:proofErr w:type="spellStart"/>
+      <w:r>
+        <w:t>WebExpress</w:t>
+      </w:r>
+      <w:proofErr w:type="spellEnd"/>
+      <w:r>
+        <w:t xml:space="preserve"> abgelegt.</w:t>
       </w:r>
     </w:p>
     <w:tbl>
@@ -3710,9 +4610,11 @@
             <w:tcW w:w="1729" w:type="dxa"/>
           </w:tcPr>
           <w:p>
+            <w:proofErr w:type="spellStart"/>
             <w:r>
               <w:t>Endpoint</w:t>
             </w:r>
+            <w:proofErr w:type="spellEnd"/>
           </w:p>
         </w:tc>
         <w:tc>
@@ -3721,7 +4623,15 @@
           </w:tcPr>
           <w:p>
             <w:r>
-              <w:t>Erstellt einen Endpunkt, auf dem WebExpress lauscht und eingehende Verbindungen verarbeitet. Es können beliebig viele Endpunkte konfiguriert werden.</w:t>
+              <w:t xml:space="preserve">Erstellt einen Endpunkt, auf dem </w:t>
+            </w:r>
+            <w:proofErr w:type="spellStart"/>
+            <w:r>
+              <w:t>WebExpress</w:t>
+            </w:r>
+            <w:proofErr w:type="spellEnd"/>
+            <w:r>
+              <w:t xml:space="preserve"> lauscht und eingehende Verbindungen verarbeitet. Es können beliebig viele Endpunkte konfiguriert werden.</w:t>
             </w:r>
           </w:p>
           <w:p>
@@ -3732,6 +4642,7 @@
                 <w:numId w:val="36"/>
               </w:numPr>
             </w:pPr>
+            <w:proofErr w:type="spellStart"/>
             <w:r>
               <w:rPr>
                 <w:rStyle w:val="Fett"/>
@@ -3742,10 +4653,25 @@
               <w:rPr>
                 <w:rStyle w:val="Fett"/>
               </w:rPr>
-              <w:t>ri:</w:t>
-            </w:r>
-            <w:r>
-              <w:t xml:space="preserve"> Die Uri mit dem Schema, einen Hostnamen und einen Port. Der Hostname * steht für alle verfügbaren Endpunkte. Wird kein Port angegeben, so wird der Standardport verwendet (z.B. 443 für Https).</w:t>
+              <w:t>ri</w:t>
+            </w:r>
+            <w:proofErr w:type="spellEnd"/>
+            <w:r>
+              <w:rPr>
+                <w:rStyle w:val="Fett"/>
+              </w:rPr>
+              <w:t>:</w:t>
+            </w:r>
+            <w:r>
+              <w:t xml:space="preserve"> Die Uri mit dem Schema, einen Hostnamen und einen Port. Der Hostname * steht für alle verfügbaren Endpunkte. Wird kein Port angegeben, so wird der </w:t>
+            </w:r>
+            <w:proofErr w:type="spellStart"/>
+            <w:r>
+              <w:t>Standardport</w:t>
+            </w:r>
+            <w:proofErr w:type="spellEnd"/>
+            <w:r>
+              <w:t xml:space="preserve"> verwendet (z.B. 443 für Https).</w:t>
             </w:r>
           </w:p>
           <w:p>
@@ -3756,14 +4682,38 @@
                 <w:numId w:val="36"/>
               </w:numPr>
             </w:pPr>
+            <w:proofErr w:type="spellStart"/>
             <w:r>
               <w:rPr>
                 <w:rStyle w:val="Fett"/>
               </w:rPr>
-              <w:t>pfx:</w:t>
-            </w:r>
-            <w:r>
-              <w:t xml:space="preserve"> Der Keystore in Form einer pfx-Datei</w:t>
+              <w:t>pfx</w:t>
+            </w:r>
+            <w:proofErr w:type="spellEnd"/>
+            <w:r>
+              <w:rPr>
+                <w:rStyle w:val="Fett"/>
+              </w:rPr>
+              <w:t>:</w:t>
+            </w:r>
+            <w:r>
+              <w:t xml:space="preserve"> Der </w:t>
+            </w:r>
+            <w:proofErr w:type="spellStart"/>
+            <w:r>
+              <w:t>Keystore</w:t>
+            </w:r>
+            <w:proofErr w:type="spellEnd"/>
+            <w:r>
+              <w:t xml:space="preserve"> in Form einer </w:t>
+            </w:r>
+            <w:proofErr w:type="spellStart"/>
+            <w:r>
+              <w:t>pfx</w:t>
+            </w:r>
+            <w:proofErr w:type="spellEnd"/>
+            <w:r>
+              <w:t>-Datei</w:t>
             </w:r>
           </w:p>
           <w:p>
@@ -3774,14 +4724,30 @@
                 <w:numId w:val="36"/>
               </w:numPr>
             </w:pPr>
+            <w:proofErr w:type="spellStart"/>
             <w:r>
               <w:rPr>
                 <w:rStyle w:val="Fett"/>
               </w:rPr>
-              <w:t>password:</w:t>
-            </w:r>
-            <w:r>
-              <w:t xml:space="preserve"> Das Passwort der pfx-Datei.</w:t>
+              <w:t>password</w:t>
+            </w:r>
+            <w:proofErr w:type="spellEnd"/>
+            <w:r>
+              <w:rPr>
+                <w:rStyle w:val="Fett"/>
+              </w:rPr>
+              <w:t>:</w:t>
+            </w:r>
+            <w:r>
+              <w:t xml:space="preserve"> Das Passwort der </w:t>
+            </w:r>
+            <w:proofErr w:type="spellStart"/>
+            <w:r>
+              <w:t>pfx</w:t>
+            </w:r>
+            <w:proofErr w:type="spellEnd"/>
+            <w:r>
+              <w:t>-Datei.</w:t>
             </w:r>
           </w:p>
         </w:tc>
@@ -3794,7 +4760,23 @@
               <w:pStyle w:val="Code"/>
             </w:pPr>
             <w:r>
-              <w:t>&lt;endpoint uri=</w:t>
+              <w:t>&lt;</w:t>
+            </w:r>
+            <w:proofErr w:type="spellStart"/>
+            <w:r>
+              <w:t>endpoint</w:t>
+            </w:r>
+            <w:proofErr w:type="spellEnd"/>
+            <w:r>
+              <w:t xml:space="preserve"> </w:t>
+            </w:r>
+            <w:proofErr w:type="spellStart"/>
+            <w:r>
+              <w:t>uri</w:t>
+            </w:r>
+            <w:proofErr w:type="spellEnd"/>
+            <w:r>
+              <w:t>=</w:t>
             </w:r>
             <w:r>
               <w:t>http://*/</w:t>
@@ -3808,7 +4790,55 @@
               <w:pStyle w:val="Code"/>
             </w:pPr>
             <w:r>
-              <w:t>&lt;endpoint uri="https://*:443/" pfx="./Cert/wx.pfx" password="hallo" /&gt;</w:t>
+              <w:t>&lt;</w:t>
+            </w:r>
+            <w:proofErr w:type="spellStart"/>
+            <w:r>
+              <w:t>endpoint</w:t>
+            </w:r>
+            <w:proofErr w:type="spellEnd"/>
+            <w:r>
+              <w:t xml:space="preserve"> </w:t>
+            </w:r>
+            <w:proofErr w:type="spellStart"/>
+            <w:r>
+              <w:t>uri</w:t>
+            </w:r>
+            <w:proofErr w:type="spellEnd"/>
+            <w:r>
+              <w:t xml:space="preserve">="https://*:443/" </w:t>
+            </w:r>
+            <w:proofErr w:type="spellStart"/>
+            <w:r>
+              <w:t>pfx</w:t>
+            </w:r>
+            <w:proofErr w:type="spellEnd"/>
+            <w:r>
+              <w:t>="./</w:t>
+            </w:r>
+            <w:proofErr w:type="spellStart"/>
+            <w:r>
+              <w:t>Cert</w:t>
+            </w:r>
+            <w:proofErr w:type="spellEnd"/>
+            <w:r>
+              <w:t>/</w:t>
+            </w:r>
+            <w:proofErr w:type="spellStart"/>
+            <w:r>
+              <w:t>wx.pfx</w:t>
+            </w:r>
+            <w:proofErr w:type="spellEnd"/>
+            <w:r>
+              <w:t xml:space="preserve">" </w:t>
+            </w:r>
+            <w:proofErr w:type="spellStart"/>
+            <w:r>
+              <w:t>password</w:t>
+            </w:r>
+            <w:proofErr w:type="spellEnd"/>
+            <w:r>
+              <w:t>="hallo" /&gt;</w:t>
             </w:r>
           </w:p>
           <w:p/>
@@ -3831,7 +4861,15 @@
           </w:tcPr>
           <w:p>
             <w:r>
-              <w:t>Legt Limitierungen des WebServers fest.</w:t>
+              <w:t xml:space="preserve">Legt Limitierungen des </w:t>
+            </w:r>
+            <w:proofErr w:type="spellStart"/>
+            <w:r>
+              <w:t>WebServers</w:t>
+            </w:r>
+            <w:proofErr w:type="spellEnd"/>
+            <w:r>
+              <w:t xml:space="preserve"> fest.</w:t>
             </w:r>
           </w:p>
           <w:p>
@@ -3842,11 +4880,19 @@
                 <w:numId w:val="37"/>
               </w:numPr>
             </w:pPr>
+            <w:proofErr w:type="spellStart"/>
             <w:r>
               <w:rPr>
                 <w:rStyle w:val="Fett"/>
               </w:rPr>
-              <w:t>connectionlimit:</w:t>
+              <w:t>connectionlimit</w:t>
+            </w:r>
+            <w:proofErr w:type="spellEnd"/>
+            <w:r>
+              <w:rPr>
+                <w:rStyle w:val="Fett"/>
+              </w:rPr>
+              <w:t>:</w:t>
             </w:r>
             <w:r>
               <w:t xml:space="preserve"> Anzahl der gleichzeitig aktiven Verbindungen.</w:t>
@@ -3860,11 +4906,19 @@
                 <w:numId w:val="37"/>
               </w:numPr>
             </w:pPr>
+            <w:proofErr w:type="spellStart"/>
             <w:r>
               <w:rPr>
                 <w:rStyle w:val="Fett"/>
               </w:rPr>
-              <w:t>Uploadlimit:</w:t>
+              <w:t>Uploadlimit</w:t>
+            </w:r>
+            <w:proofErr w:type="spellEnd"/>
+            <w:r>
+              <w:rPr>
+                <w:rStyle w:val="Fett"/>
+              </w:rPr>
+              <w:t>:</w:t>
             </w:r>
             <w:r>
               <w:t xml:space="preserve"> Anzahl der Bytes, welche maximal im Body an den Webserver übertragen werden dürfen.</w:t>
@@ -3880,8 +4934,13 @@
               <w:pStyle w:val="Code"/>
             </w:pPr>
             <w:r>
-              <w:t>&lt;limit</w:t>
-            </w:r>
+              <w:t>&lt;</w:t>
+            </w:r>
+            <w:proofErr w:type="spellStart"/>
+            <w:r>
+              <w:t>limit</w:t>
+            </w:r>
+            <w:proofErr w:type="spellEnd"/>
             <w:r>
               <w:t>&gt;</w:t>
             </w:r>
@@ -3891,7 +4950,15 @@
               <w:pStyle w:val="Code"/>
             </w:pPr>
             <w:r>
-              <w:t xml:space="preserve">    &lt;connectionlimit&gt;</w:t>
+              <w:t xml:space="preserve">    &lt;</w:t>
+            </w:r>
+            <w:proofErr w:type="spellStart"/>
+            <w:r>
+              <w:t>connectionlimit</w:t>
+            </w:r>
+            <w:proofErr w:type="spellEnd"/>
+            <w:r>
+              <w:t>&gt;</w:t>
             </w:r>
           </w:p>
           <w:p>
@@ -3907,7 +4974,15 @@
               <w:pStyle w:val="Code"/>
             </w:pPr>
             <w:r>
-              <w:t xml:space="preserve">    &lt;/connectionlimit&gt;</w:t>
+              <w:t xml:space="preserve">    &lt;/</w:t>
+            </w:r>
+            <w:proofErr w:type="spellStart"/>
+            <w:r>
+              <w:t>connectionlimit</w:t>
+            </w:r>
+            <w:proofErr w:type="spellEnd"/>
+            <w:r>
+              <w:t>&gt;</w:t>
             </w:r>
           </w:p>
           <w:p>
@@ -3915,7 +4990,15 @@
               <w:pStyle w:val="Code"/>
             </w:pPr>
             <w:r>
-              <w:t xml:space="preserve">    &lt;uploadlimit&gt;</w:t>
+              <w:t xml:space="preserve">    &lt;</w:t>
+            </w:r>
+            <w:proofErr w:type="spellStart"/>
+            <w:r>
+              <w:t>uploadlimit</w:t>
+            </w:r>
+            <w:proofErr w:type="spellEnd"/>
+            <w:r>
+              <w:t>&gt;</w:t>
             </w:r>
           </w:p>
           <w:p>
@@ -3931,7 +5014,15 @@
               <w:pStyle w:val="Code"/>
             </w:pPr>
             <w:r>
-              <w:t xml:space="preserve">    &lt;/uploadlimit&gt;</w:t>
+              <w:t xml:space="preserve">    &lt;/</w:t>
+            </w:r>
+            <w:proofErr w:type="spellStart"/>
+            <w:r>
+              <w:t>uploadlimit</w:t>
+            </w:r>
+            <w:proofErr w:type="spellEnd"/>
+            <w:r>
+              <w:t>&gt;</w:t>
             </w:r>
           </w:p>
           <w:p>
@@ -3944,9 +5035,11 @@
             <w:r>
               <w:t>/</w:t>
             </w:r>
+            <w:proofErr w:type="spellStart"/>
             <w:r>
               <w:t>limit</w:t>
             </w:r>
+            <w:proofErr w:type="spellEnd"/>
             <w:r>
               <w:t>&gt;</w:t>
             </w:r>
@@ -3969,8 +5062,13 @@
             <w:tcW w:w="3936" w:type="dxa"/>
           </w:tcPr>
           <w:p>
-            <w:r>
-              <w:t xml:space="preserve">Legt die Sprache, </w:t>
+            <w:proofErr w:type="gramStart"/>
+            <w:r>
+              <w:t>Legt</w:t>
+            </w:r>
+            <w:proofErr w:type="gramEnd"/>
+            <w:r>
+              <w:t xml:space="preserve"> die Sprache, </w:t>
             </w:r>
             <w:r>
               <w:t>de</w:t>
@@ -4004,7 +5102,23 @@
               <w:pStyle w:val="Code"/>
             </w:pPr>
             <w:r>
-              <w:t>&lt;culture&gt;de-DE&lt;/culture&gt;</w:t>
+              <w:t>&lt;</w:t>
+            </w:r>
+            <w:proofErr w:type="spellStart"/>
+            <w:r>
+              <w:t>culture</w:t>
+            </w:r>
+            <w:proofErr w:type="spellEnd"/>
+            <w:r>
+              <w:t>&gt;de-DE&lt;/</w:t>
+            </w:r>
+            <w:proofErr w:type="spellStart"/>
+            <w:r>
+              <w:t>culture</w:t>
+            </w:r>
+            <w:proofErr w:type="spellEnd"/>
+            <w:r>
+              <w:t>&gt;</w:t>
             </w:r>
           </w:p>
         </w:tc>
@@ -4025,8 +5139,21 @@
             <w:tcW w:w="3936" w:type="dxa"/>
           </w:tcPr>
           <w:p>
-            <w:r>
-              <w:t>Verzeichnis indem sich statische Dateien befinden, die vom WebServer ausgeliefert werden sollen.</w:t>
+            <w:proofErr w:type="gramStart"/>
+            <w:r>
+              <w:t>Verzeichnis</w:t>
+            </w:r>
+            <w:proofErr w:type="gramEnd"/>
+            <w:r>
+              <w:t xml:space="preserve"> indem sich statische Dateien befinden, die vom </w:t>
+            </w:r>
+            <w:proofErr w:type="spellStart"/>
+            <w:r>
+              <w:t>WebServer</w:t>
+            </w:r>
+            <w:proofErr w:type="spellEnd"/>
+            <w:r>
+              <w:t xml:space="preserve"> ausgeliefert werden sollen.</w:t>
             </w:r>
           </w:p>
         </w:tc>
@@ -4039,7 +5166,28 @@
               <w:pStyle w:val="Code"/>
             </w:pPr>
             <w:r>
-              <w:t>&lt;assets&gt;./&lt;/assets&gt;</w:t>
+              <w:t>&lt;</w:t>
+            </w:r>
+            <w:proofErr w:type="spellStart"/>
+            <w:r>
+              <w:t>assets</w:t>
+            </w:r>
+            <w:proofErr w:type="spellEnd"/>
+            <w:proofErr w:type="gramStart"/>
+            <w:r>
+              <w:t>&gt;./</w:t>
+            </w:r>
+            <w:proofErr w:type="gramEnd"/>
+            <w:r>
+              <w:t>&lt;/</w:t>
+            </w:r>
+            <w:proofErr w:type="spellStart"/>
+            <w:r>
+              <w:t>assets</w:t>
+            </w:r>
+            <w:proofErr w:type="spellEnd"/>
+            <w:r>
+              <w:t>&gt;</w:t>
             </w:r>
           </w:p>
         </w:tc>
@@ -4051,6 +5199,7 @@
           </w:tcPr>
           <w:p>
             <w:r>
+              <w:lastRenderedPageBreak/>
               <w:t>Kontextpfad</w:t>
             </w:r>
           </w:p>
@@ -4064,7 +5213,6 @@
               <w:t xml:space="preserve">Der Kontextpfad ist der Präfix-Pfad einer Uri (z.B. </w:t>
             </w:r>
             <w:r>
-              <w:lastRenderedPageBreak/>
               <w:t>http://localhost/contextpath/path</w:t>
             </w:r>
             <w:r>
@@ -4081,8 +5229,31 @@
               <w:pStyle w:val="Code"/>
             </w:pPr>
             <w:r>
-              <w:lastRenderedPageBreak/>
-              <w:t>&lt;contextpath&gt;wx&lt;/contextpath&gt;</w:t>
+              <w:t>&lt;</w:t>
+            </w:r>
+            <w:proofErr w:type="spellStart"/>
+            <w:r>
+              <w:t>contextpath</w:t>
+            </w:r>
+            <w:proofErr w:type="spellEnd"/>
+            <w:r>
+              <w:t>&gt;</w:t>
+            </w:r>
+            <w:proofErr w:type="spellStart"/>
+            <w:r>
+              <w:t>wx</w:t>
+            </w:r>
+            <w:proofErr w:type="spellEnd"/>
+            <w:r>
+              <w:t>&lt;/</w:t>
+            </w:r>
+            <w:proofErr w:type="spellStart"/>
+            <w:r>
+              <w:t>contextpath</w:t>
+            </w:r>
+            <w:proofErr w:type="spellEnd"/>
+            <w:r>
+              <w:t>&gt;</w:t>
             </w:r>
           </w:p>
         </w:tc>
@@ -4093,9 +5264,11 @@
             <w:tcW w:w="1729" w:type="dxa"/>
           </w:tcPr>
           <w:p>
+            <w:proofErr w:type="spellStart"/>
             <w:r>
               <w:t>Pluginverzeichnis</w:t>
             </w:r>
+            <w:proofErr w:type="spellEnd"/>
           </w:p>
         </w:tc>
         <w:tc>
@@ -4117,7 +5290,28 @@
               <w:pStyle w:val="Code"/>
             </w:pPr>
             <w:r>
-              <w:t>&lt;stage&gt;./&lt;/stage&gt;</w:t>
+              <w:t>&lt;</w:t>
+            </w:r>
+            <w:proofErr w:type="spellStart"/>
+            <w:r>
+              <w:t>packages</w:t>
+            </w:r>
+            <w:proofErr w:type="spellEnd"/>
+            <w:proofErr w:type="gramStart"/>
+            <w:r>
+              <w:t>&gt;./</w:t>
+            </w:r>
+            <w:proofErr w:type="gramEnd"/>
+            <w:r>
+              <w:t>&lt;/</w:t>
+            </w:r>
+            <w:proofErr w:type="spellStart"/>
+            <w:r>
+              <w:t>packages</w:t>
+            </w:r>
+            <w:proofErr w:type="spellEnd"/>
+            <w:r>
+              <w:t>&gt;</w:t>
             </w:r>
           </w:p>
         </w:tc>
@@ -4131,7 +5325,7 @@
           <w:noProof/>
         </w:rPr>
       </w:pPr>
-      <w:bookmarkStart w:id="14" w:name="_Toc87943141"/>
+      <w:bookmarkStart w:id="16" w:name="_Toc87943141"/>
       <w:r>
         <w:rPr>
           <w:rFonts w:eastAsiaTheme="minorHAnsi"/>
@@ -4139,27 +5333,41 @@
         </w:rPr>
         <w:t>Https einrichten</w:t>
       </w:r>
-      <w:bookmarkEnd w:id="14"/>
-    </w:p>
-    <w:p>
-      <w:r>
-        <w:t>Eine sichere und vertrauliche Kommunikation zwischen dem WebClient und den Webserver kann durch Nutzung von Zertifikaten gewährleistet werden. Im einfachsten Fall können diese Zertifikate selbst ausgestellt werden und diese auf dem Raspberry Pi installiert werden. Weiteren Informationen sind unter [3] zu finden.</w:t>
+      <w:bookmarkEnd w:id="16"/>
+    </w:p>
+    <w:p>
+      <w:r>
+        <w:t xml:space="preserve">Eine sichere und vertrauliche Kommunikation zwischen dem </w:t>
+      </w:r>
+      <w:proofErr w:type="spellStart"/>
+      <w:r>
+        <w:t>WebClient</w:t>
+      </w:r>
+      <w:proofErr w:type="spellEnd"/>
+      <w:r>
+        <w:t xml:space="preserve"> und den Webserver kann durch Nutzung von Zertifikaten gewährleistet werden. Im einfachsten Fall können diese Zertifikate selbst ausgestellt werden und diese auf dem Raspberry Pi installiert werden. Weiteren Informationen sind unter [3] zu finden.</w:t>
       </w:r>
     </w:p>
     <w:p>
       <w:pPr>
         <w:pStyle w:val="berschrift3"/>
       </w:pPr>
-      <w:bookmarkStart w:id="15" w:name="_Toc87943142"/>
-      <w:r>
-        <w:t>Certificate Authority (CA) erstellen</w:t>
-      </w:r>
-      <w:bookmarkEnd w:id="15"/>
+      <w:bookmarkStart w:id="17" w:name="_Toc87943142"/>
+      <w:proofErr w:type="spellStart"/>
+      <w:r>
+        <w:t>Certificate</w:t>
+      </w:r>
+      <w:proofErr w:type="spellEnd"/>
+      <w:r>
+        <w:t xml:space="preserve"> Authority (CA) erstellen</w:t>
+      </w:r>
+      <w:bookmarkEnd w:id="17"/>
     </w:p>
     <w:p>
       <w:r>
         <w:t xml:space="preserve">Zum Ausstellen von Zertifikaten muss zunächst eine </w:t>
       </w:r>
+      <w:proofErr w:type="spellStart"/>
       <w:r>
         <w:rPr>
           <w:rFonts w:ascii="Open Sans" w:hAnsi="Open Sans"/>
@@ -4168,7 +5376,18 @@
           <w:szCs w:val="20"/>
           <w:shd w:val="clear" w:color="auto" w:fill="FFFFFF"/>
         </w:rPr>
-        <w:t>Certificate Authority (CA)-Stelle eingerichtet werden.</w:t>
+        <w:t>Certificate</w:t>
+      </w:r>
+      <w:proofErr w:type="spellEnd"/>
+      <w:r>
+        <w:rPr>
+          <w:rFonts w:ascii="Open Sans" w:hAnsi="Open Sans"/>
+          <w:color w:val="242424"/>
+          <w:sz w:val="20"/>
+          <w:szCs w:val="20"/>
+          <w:shd w:val="clear" w:color="auto" w:fill="FFFFFF"/>
+        </w:rPr>
+        <w:t xml:space="preserve"> Authority (CA)-Stelle eingerichtet werden.</w:t>
       </w:r>
     </w:p>
     <w:p>
@@ -4189,6 +5408,7 @@
       <w:r>
         <w:t xml:space="preserve">Als erstes muss ein geheimer privater Schlüssel der CA erstellt werden. Dieser wird den Namen </w:t>
       </w:r>
+      <w:proofErr w:type="spellStart"/>
       <w:r>
         <w:rPr>
           <w:rStyle w:val="CodeTextZchn"/>
@@ -4196,6 +5416,7 @@
         </w:rPr>
         <w:t>caKey.pem</w:t>
       </w:r>
+      <w:proofErr w:type="spellEnd"/>
       <w:r>
         <w:t xml:space="preserve"> erhalten.</w:t>
       </w:r>
@@ -4204,20 +5425,51 @@
       <w:pPr>
         <w:pStyle w:val="Code"/>
       </w:pPr>
-      <w:r>
-        <w:t>pi@w</w:t>
+      <w:proofErr w:type="spellStart"/>
+      <w:r>
+        <w:t>pi@</w:t>
+      </w:r>
+      <w:proofErr w:type="gramStart"/>
+      <w:r>
+        <w:t>w</w:t>
       </w:r>
       <w:r>
         <w:t>x</w:t>
       </w:r>
-      <w:r>
-        <w:t xml:space="preserve">:~ $ openssl genrsa -out </w:t>
-      </w:r>
+      <w:proofErr w:type="spellEnd"/>
+      <w:r>
+        <w:t>:~</w:t>
+      </w:r>
+      <w:proofErr w:type="gramEnd"/>
+      <w:r>
+        <w:t xml:space="preserve"> $ </w:t>
+      </w:r>
+      <w:proofErr w:type="spellStart"/>
+      <w:r>
+        <w:t>openssl</w:t>
+      </w:r>
+      <w:proofErr w:type="spellEnd"/>
+      <w:r>
+        <w:t xml:space="preserve"> </w:t>
+      </w:r>
+      <w:proofErr w:type="spellStart"/>
+      <w:r>
+        <w:t>genrsa</w:t>
+      </w:r>
+      <w:proofErr w:type="spellEnd"/>
+      <w:r>
+        <w:t xml:space="preserve"> -out </w:t>
+      </w:r>
+      <w:proofErr w:type="spellStart"/>
       <w:r>
         <w:t>caKey</w:t>
       </w:r>
       <w:r>
-        <w:t>.pem 4096</w:t>
+        <w:t>.pem</w:t>
+      </w:r>
+      <w:proofErr w:type="spellEnd"/>
+      <w:r>
+        <w:t xml:space="preserve"> 4096</w:t>
       </w:r>
     </w:p>
     <w:p>
@@ -4238,6 +5490,7 @@
       <w:r>
         <w:t xml:space="preserve">Im zweiten Schritt ist das Root-Zertifikat zu erstellen, welches den Namen </w:t>
       </w:r>
+      <w:proofErr w:type="spellStart"/>
       <w:r>
         <w:rPr>
           <w:rStyle w:val="CodeTextZchn"/>
@@ -4245,6 +5498,7 @@
         </w:rPr>
         <w:t>ca.pem</w:t>
       </w:r>
+      <w:proofErr w:type="spellEnd"/>
       <w:r>
         <w:t xml:space="preserve"> erhält.</w:t>
       </w:r>
@@ -4253,29 +5507,108 @@
       <w:pPr>
         <w:pStyle w:val="Code"/>
       </w:pPr>
-      <w:r>
-        <w:t>pi@w</w:t>
+      <w:proofErr w:type="spellStart"/>
+      <w:r>
+        <w:t>pi@</w:t>
+      </w:r>
+      <w:proofErr w:type="gramStart"/>
+      <w:r>
+        <w:t>w</w:t>
       </w:r>
       <w:r>
         <w:t>x</w:t>
       </w:r>
-      <w:r>
-        <w:t xml:space="preserve">:~ $ </w:t>
-      </w:r>
-      <w:r>
-        <w:t>openssl req -x509 -new -nodes -extensions v3_ca -key ca</w:t>
+      <w:proofErr w:type="spellEnd"/>
+      <w:r>
+        <w:t>:~</w:t>
+      </w:r>
+      <w:proofErr w:type="gramEnd"/>
+      <w:r>
+        <w:t xml:space="preserve"> $ </w:t>
+      </w:r>
+      <w:proofErr w:type="spellStart"/>
+      <w:r>
+        <w:t>openssl</w:t>
+      </w:r>
+      <w:proofErr w:type="spellEnd"/>
+      <w:r>
+        <w:t xml:space="preserve"> </w:t>
+      </w:r>
+      <w:proofErr w:type="spellStart"/>
+      <w:r>
+        <w:t>req</w:t>
+      </w:r>
+      <w:proofErr w:type="spellEnd"/>
+      <w:r>
+        <w:t xml:space="preserve"> -x509 -</w:t>
+      </w:r>
+      <w:proofErr w:type="spellStart"/>
+      <w:r>
+        <w:t>new</w:t>
+      </w:r>
+      <w:proofErr w:type="spellEnd"/>
+      <w:r>
+        <w:t xml:space="preserve"> -</w:t>
+      </w:r>
+      <w:proofErr w:type="spellStart"/>
+      <w:r>
+        <w:t>nodes</w:t>
+      </w:r>
+      <w:proofErr w:type="spellEnd"/>
+      <w:r>
+        <w:t xml:space="preserve"> -</w:t>
+      </w:r>
+      <w:proofErr w:type="spellStart"/>
+      <w:r>
+        <w:t>extensions</w:t>
+      </w:r>
+      <w:proofErr w:type="spellEnd"/>
+      <w:r>
+        <w:t xml:space="preserve"> v3_ca -</w:t>
+      </w:r>
+      <w:proofErr w:type="spellStart"/>
+      <w:r>
+        <w:t>key</w:t>
+      </w:r>
+      <w:proofErr w:type="spellEnd"/>
+      <w:r>
+        <w:t xml:space="preserve"> </w:t>
+      </w:r>
+      <w:proofErr w:type="spellStart"/>
+      <w:r>
+        <w:t>ca</w:t>
       </w:r>
       <w:r>
         <w:t>K</w:t>
       </w:r>
       <w:r>
-        <w:t xml:space="preserve">ey.pem -days </w:t>
+        <w:t>ey.pem</w:t>
+      </w:r>
+      <w:proofErr w:type="spellEnd"/>
+      <w:r>
+        <w:t xml:space="preserve"> -</w:t>
+      </w:r>
+      <w:proofErr w:type="spellStart"/>
+      <w:r>
+        <w:t>days</w:t>
+      </w:r>
+      <w:proofErr w:type="spellEnd"/>
+      <w:r>
+        <w:t xml:space="preserve"> </w:t>
       </w:r>
       <w:r>
         <w:t>36500</w:t>
       </w:r>
       <w:r>
-        <w:t xml:space="preserve"> -out ca.pem -sha512</w:t>
+        <w:t xml:space="preserve"> -out </w:t>
+      </w:r>
+      <w:proofErr w:type="spellStart"/>
+      <w:r>
+        <w:t>ca.pem</w:t>
+      </w:r>
+      <w:proofErr w:type="spellEnd"/>
+      <w:r>
+        <w:t xml:space="preserve"> -sha512</w:t>
       </w:r>
     </w:p>
     <w:p>
@@ -4313,7 +5646,7 @@
           </w:tcPr>
           <w:p>
             <w:r>
-              <w:t>Bemerkung</w:t>
+              <w:t>Beschreibung</w:t>
             </w:r>
           </w:p>
         </w:tc>
@@ -4368,7 +5701,15 @@
           </w:tcPr>
           <w:p>
             <w:r>
-              <w:t>State or Province Name</w:t>
+              <w:t xml:space="preserve">State </w:t>
+            </w:r>
+            <w:proofErr w:type="spellStart"/>
+            <w:r>
+              <w:t>or</w:t>
+            </w:r>
+            <w:proofErr w:type="spellEnd"/>
+            <w:r>
+              <w:t xml:space="preserve"> Province Name</w:t>
             </w:r>
           </w:p>
         </w:tc>
@@ -4399,8 +5740,13 @@
             <w:tcW w:w="2399" w:type="dxa"/>
           </w:tcPr>
           <w:p>
-            <w:r>
-              <w:t>Locality Name</w:t>
+            <w:proofErr w:type="spellStart"/>
+            <w:r>
+              <w:t>Locality</w:t>
+            </w:r>
+            <w:proofErr w:type="spellEnd"/>
+            <w:r>
+              <w:t xml:space="preserve"> Name</w:t>
             </w:r>
           </w:p>
         </w:tc>
@@ -4436,8 +5782,13 @@
             <w:tcW w:w="2399" w:type="dxa"/>
           </w:tcPr>
           <w:p>
-            <w:r>
-              <w:t>Organization Name</w:t>
+            <w:proofErr w:type="spellStart"/>
+            <w:r>
+              <w:t>Organization</w:t>
+            </w:r>
+            <w:proofErr w:type="spellEnd"/>
+            <w:r>
+              <w:t xml:space="preserve"> Name</w:t>
             </w:r>
           </w:p>
         </w:tc>
@@ -4464,9 +5815,11 @@
             <w:tcW w:w="1813" w:type="dxa"/>
           </w:tcPr>
           <w:p>
+            <w:proofErr w:type="spellStart"/>
             <w:r>
               <w:t>WebExpress</w:t>
             </w:r>
+            <w:proofErr w:type="spellEnd"/>
           </w:p>
         </w:tc>
       </w:tr>
@@ -4508,6 +5861,7 @@
           </w:tcPr>
           <w:p>
             <w:r>
+              <w:lastRenderedPageBreak/>
               <w:t>Common Name</w:t>
             </w:r>
           </w:p>
@@ -4530,7 +5884,15 @@
           <w:p/>
           <w:p>
             <w:r>
-              <w:t>Hinweis: Sie können keine Sonderzeichen (?, $,% usw.), IP-Adressen, Portnummern oder "http: // oder https: //" in Ihrem allgemeinen Namen verwenden.</w:t>
+              <w:t xml:space="preserve">Hinweis: Sie können keine Sonderzeichen </w:t>
+            </w:r>
+            <w:proofErr w:type="gramStart"/>
+            <w:r>
+              <w:t>(?,</w:t>
+            </w:r>
+            <w:proofErr w:type="gramEnd"/>
+            <w:r>
+              <w:t xml:space="preserve"> $,% usw.), IP-Adressen, Portnummern oder "http: // oder https: //" in Ihrem allgemeinen Namen verwenden.</w:t>
             </w:r>
           </w:p>
         </w:tc>
@@ -4539,9 +5901,13 @@
             <w:tcW w:w="1813" w:type="dxa"/>
           </w:tcPr>
           <w:p>
-            <w:r>
-              <w:lastRenderedPageBreak/>
-              <w:t>WebExpress CA</w:t>
+            <w:proofErr w:type="spellStart"/>
+            <w:r>
+              <w:t>WebExpress</w:t>
+            </w:r>
+            <w:proofErr w:type="spellEnd"/>
+            <w:r>
+              <w:t xml:space="preserve"> CA</w:t>
             </w:r>
           </w:p>
         </w:tc>
@@ -4552,9 +5918,19 @@
             <w:tcW w:w="2399" w:type="dxa"/>
           </w:tcPr>
           <w:p>
-            <w:r>
-              <w:t>Email Adress</w:t>
-            </w:r>
+            <w:proofErr w:type="gramStart"/>
+            <w:r>
+              <w:t>Email</w:t>
+            </w:r>
+            <w:proofErr w:type="gramEnd"/>
+            <w:r>
+              <w:t xml:space="preserve"> </w:t>
+            </w:r>
+            <w:proofErr w:type="spellStart"/>
+            <w:r>
+              <w:t>Adress</w:t>
+            </w:r>
+            <w:proofErr w:type="spellEnd"/>
           </w:p>
         </w:tc>
         <w:tc>
@@ -4612,19 +5988,19 @@
     </w:p>
     <w:p>
       <w:pPr>
-        <w:pStyle w:val="berschrift2"/>
+        <w:pStyle w:val="berschrift3"/>
         <w:rPr>
           <w:lang w:eastAsia="de-DE"/>
         </w:rPr>
       </w:pPr>
-      <w:bookmarkStart w:id="16" w:name="_Toc87943143"/>
+      <w:bookmarkStart w:id="18" w:name="_Toc87943143"/>
       <w:r>
         <w:rPr>
           <w:lang w:eastAsia="de-DE"/>
         </w:rPr>
         <w:t>Zertifikat ausstellen</w:t>
       </w:r>
-      <w:bookmarkEnd w:id="16"/>
+      <w:bookmarkEnd w:id="18"/>
     </w:p>
     <w:p>
       <w:pPr>
@@ -4663,8 +6039,23 @@
         <w:rPr>
           <w:lang w:eastAsia="de-DE"/>
         </w:rPr>
-        <w:t xml:space="preserve">Für jedes Zertifikat ist ein neuer geheimer privater Schlüssel anzulegen. Für WebExpress wird ein geheimer privater Schlüssel mit den Namen </w:t>
-      </w:r>
+        <w:t xml:space="preserve">Für jedes Zertifikat ist ein neuer geheimer privater Schlüssel anzulegen. Für </w:t>
+      </w:r>
+      <w:proofErr w:type="spellStart"/>
+      <w:r>
+        <w:rPr>
+          <w:lang w:eastAsia="de-DE"/>
+        </w:rPr>
+        <w:t>WebExpress</w:t>
+      </w:r>
+      <w:proofErr w:type="spellEnd"/>
+      <w:r>
+        <w:rPr>
+          <w:lang w:eastAsia="de-DE"/>
+        </w:rPr>
+        <w:t xml:space="preserve"> wird ein geheimer privater Schlüssel mit den Namen </w:t>
+      </w:r>
+      <w:proofErr w:type="spellStart"/>
       <w:r>
         <w:rPr>
           <w:rStyle w:val="CodeTextZchn"/>
@@ -4672,6 +6063,7 @@
         </w:rPr>
         <w:t>wxKey.pem</w:t>
       </w:r>
+      <w:proofErr w:type="spellEnd"/>
       <w:r>
         <w:rPr>
           <w:lang w:eastAsia="de-DE"/>
@@ -4683,23 +6075,51 @@
       <w:pPr>
         <w:pStyle w:val="Code"/>
       </w:pPr>
-      <w:r>
-        <w:t>pi@w</w:t>
+      <w:proofErr w:type="spellStart"/>
+      <w:r>
+        <w:t>pi@</w:t>
+      </w:r>
+      <w:proofErr w:type="gramStart"/>
+      <w:r>
+        <w:t>w</w:t>
       </w:r>
       <w:r>
         <w:t>x</w:t>
       </w:r>
-      <w:r>
-        <w:t xml:space="preserve">:~ $ </w:t>
-      </w:r>
-      <w:r>
-        <w:t xml:space="preserve">openssl genrsa -out </w:t>
-      </w:r>
+      <w:proofErr w:type="spellEnd"/>
+      <w:r>
+        <w:t>:~</w:t>
+      </w:r>
+      <w:proofErr w:type="gramEnd"/>
+      <w:r>
+        <w:t xml:space="preserve"> $ </w:t>
+      </w:r>
+      <w:proofErr w:type="spellStart"/>
+      <w:r>
+        <w:t>openssl</w:t>
+      </w:r>
+      <w:proofErr w:type="spellEnd"/>
+      <w:r>
+        <w:t xml:space="preserve"> </w:t>
+      </w:r>
+      <w:proofErr w:type="spellStart"/>
+      <w:r>
+        <w:t>genrsa</w:t>
+      </w:r>
+      <w:proofErr w:type="spellEnd"/>
+      <w:r>
+        <w:t xml:space="preserve"> -out </w:t>
+      </w:r>
+      <w:proofErr w:type="spellStart"/>
       <w:r>
         <w:t>wxK</w:t>
       </w:r>
       <w:r>
-        <w:t>ey.pem 4096</w:t>
+        <w:t>ey.pem</w:t>
+      </w:r>
+      <w:proofErr w:type="spellEnd"/>
+      <w:r>
+        <w:t xml:space="preserve"> 4096</w:t>
       </w:r>
     </w:p>
     <w:p>
@@ -4728,6 +6148,7 @@
         </w:rPr>
         <w:t xml:space="preserve">Zum Ausstellen eines Zertifikates muss eine Zertifikatsanfrage an die CA gestellt werden. Die Anfrage wird unter den Namen </w:t>
       </w:r>
+      <w:proofErr w:type="spellStart"/>
       <w:r>
         <w:rPr>
           <w:rStyle w:val="CodeTextZchn"/>
@@ -4735,6 +6156,7 @@
         </w:rPr>
         <w:t>wx.csr</w:t>
       </w:r>
+      <w:proofErr w:type="spellEnd"/>
       <w:r>
         <w:rPr>
           <w:lang w:eastAsia="de-DE"/>
@@ -4746,8 +6168,69 @@
       <w:pPr>
         <w:pStyle w:val="Code"/>
       </w:pPr>
-      <w:r>
-        <w:t>pi@wx:~ $ openssl req -new -key wxKey.pem -out wx.csr -sha512</w:t>
+      <w:proofErr w:type="spellStart"/>
+      <w:r>
+        <w:t>pi@</w:t>
+      </w:r>
+      <w:proofErr w:type="gramStart"/>
+      <w:r>
+        <w:t>wx</w:t>
+      </w:r>
+      <w:proofErr w:type="spellEnd"/>
+      <w:r>
+        <w:t>:~</w:t>
+      </w:r>
+      <w:proofErr w:type="gramEnd"/>
+      <w:r>
+        <w:t xml:space="preserve"> $ </w:t>
+      </w:r>
+      <w:proofErr w:type="spellStart"/>
+      <w:r>
+        <w:t>openssl</w:t>
+      </w:r>
+      <w:proofErr w:type="spellEnd"/>
+      <w:r>
+        <w:t xml:space="preserve"> </w:t>
+      </w:r>
+      <w:proofErr w:type="spellStart"/>
+      <w:r>
+        <w:t>req</w:t>
+      </w:r>
+      <w:proofErr w:type="spellEnd"/>
+      <w:r>
+        <w:t xml:space="preserve"> -</w:t>
+      </w:r>
+      <w:proofErr w:type="spellStart"/>
+      <w:r>
+        <w:t>new</w:t>
+      </w:r>
+      <w:proofErr w:type="spellEnd"/>
+      <w:r>
+        <w:t xml:space="preserve"> -</w:t>
+      </w:r>
+      <w:proofErr w:type="spellStart"/>
+      <w:r>
+        <w:t>key</w:t>
+      </w:r>
+      <w:proofErr w:type="spellEnd"/>
+      <w:r>
+        <w:t xml:space="preserve"> </w:t>
+      </w:r>
+      <w:proofErr w:type="spellStart"/>
+      <w:r>
+        <w:t>wxKey.pem</w:t>
+      </w:r>
+      <w:proofErr w:type="spellEnd"/>
+      <w:r>
+        <w:t xml:space="preserve"> -out </w:t>
+      </w:r>
+      <w:proofErr w:type="spellStart"/>
+      <w:r>
+        <w:t>wx.csr</w:t>
+      </w:r>
+      <w:proofErr w:type="spellEnd"/>
+      <w:r>
+        <w:t xml:space="preserve"> -sha512</w:t>
       </w:r>
     </w:p>
     <w:p>
@@ -4796,7 +6279,7 @@
           </w:tcPr>
           <w:p>
             <w:r>
-              <w:t>Bemerkung</w:t>
+              <w:t>Beschreibung</w:t>
             </w:r>
           </w:p>
         </w:tc>
@@ -4851,7 +6334,15 @@
           </w:tcPr>
           <w:p>
             <w:r>
-              <w:t>State or Province Name</w:t>
+              <w:t xml:space="preserve">State </w:t>
+            </w:r>
+            <w:proofErr w:type="spellStart"/>
+            <w:r>
+              <w:t>or</w:t>
+            </w:r>
+            <w:proofErr w:type="spellEnd"/>
+            <w:r>
+              <w:t xml:space="preserve"> Province Name</w:t>
             </w:r>
           </w:p>
         </w:tc>
@@ -4882,8 +6373,13 @@
             <w:tcW w:w="2405" w:type="dxa"/>
           </w:tcPr>
           <w:p>
-            <w:r>
-              <w:t>Locality Name</w:t>
+            <w:proofErr w:type="spellStart"/>
+            <w:r>
+              <w:t>Locality</w:t>
+            </w:r>
+            <w:proofErr w:type="spellEnd"/>
+            <w:r>
+              <w:t xml:space="preserve"> Name</w:t>
             </w:r>
           </w:p>
         </w:tc>
@@ -4920,8 +6416,13 @@
             <w:tcW w:w="2405" w:type="dxa"/>
           </w:tcPr>
           <w:p>
-            <w:r>
-              <w:t>Organization Name</w:t>
+            <w:proofErr w:type="spellStart"/>
+            <w:r>
+              <w:t>Organization</w:t>
+            </w:r>
+            <w:proofErr w:type="spellEnd"/>
+            <w:r>
+              <w:t xml:space="preserve"> Name</w:t>
             </w:r>
           </w:p>
         </w:tc>
@@ -4937,7 +6438,11 @@
           <w:p/>
           <w:p>
             <w:r>
-              <w:t>Der Name der Organisation (Gesellschaft, Kommanditgesellschaft, Universität oder Regierungsbehörde) muss bei einer Behörde auf nationaler, staatlicher oder städ</w:t>
+              <w:t xml:space="preserve">Der Name der Organisation (Gesellschaft, Kommanditgesellschaft, Universität oder Regierungsbehörde) muss bei einer Behörde auf </w:t>
+            </w:r>
+            <w:r>
+              <w:lastRenderedPageBreak/>
+              <w:t>nationaler, staatlicher oder städ</w:t>
             </w:r>
             <w:r>
               <w:t>tischer Ebene registriert sein.</w:t>
@@ -4949,9 +6454,12 @@
             <w:tcW w:w="1790" w:type="dxa"/>
           </w:tcPr>
           <w:p>
-            <w:r>
+            <w:proofErr w:type="spellStart"/>
+            <w:r>
+              <w:lastRenderedPageBreak/>
               <w:t>WebExpress</w:t>
             </w:r>
+            <w:proofErr w:type="spellEnd"/>
           </w:p>
         </w:tc>
       </w:tr>
@@ -4962,7 +6470,6 @@
           </w:tcPr>
           <w:p>
             <w:r>
-              <w:lastRenderedPageBreak/>
               <w:t>Organizational Unit Name</w:t>
             </w:r>
           </w:p>
@@ -5016,7 +6523,15 @@
           <w:p/>
           <w:p>
             <w:r>
-              <w:t>Hinweis: Sie können keine Sonderzeichen (?, $,% usw.), IP-Adressen, Portnummern oder "http: // oder https: //" in Ihrem allgemeinen Namen verwenden.</w:t>
+              <w:t xml:space="preserve">Hinweis: Sie können keine Sonderzeichen </w:t>
+            </w:r>
+            <w:proofErr w:type="gramStart"/>
+            <w:r>
+              <w:t>(?,</w:t>
+            </w:r>
+            <w:proofErr w:type="gramEnd"/>
+            <w:r>
+              <w:t xml:space="preserve"> $,% usw.), IP-Adressen, Portnummern oder "http: // oder https: //" in Ihrem allgemeinen Namen verwenden.</w:t>
             </w:r>
           </w:p>
         </w:tc>
@@ -5025,9 +6540,13 @@
             <w:tcW w:w="1790" w:type="dxa"/>
           </w:tcPr>
           <w:p>
+            <w:proofErr w:type="spellStart"/>
+            <w:proofErr w:type="gramStart"/>
             <w:r>
               <w:t>wx.local</w:t>
             </w:r>
+            <w:proofErr w:type="spellEnd"/>
+            <w:proofErr w:type="gramEnd"/>
           </w:p>
         </w:tc>
       </w:tr>
@@ -5037,9 +6556,19 @@
             <w:tcW w:w="2405" w:type="dxa"/>
           </w:tcPr>
           <w:p>
-            <w:r>
-              <w:t>Email Adress</w:t>
-            </w:r>
+            <w:proofErr w:type="gramStart"/>
+            <w:r>
+              <w:t>Email</w:t>
+            </w:r>
+            <w:proofErr w:type="gramEnd"/>
+            <w:r>
+              <w:t xml:space="preserve"> </w:t>
+            </w:r>
+            <w:proofErr w:type="spellStart"/>
+            <w:r>
+              <w:t>Adress</w:t>
+            </w:r>
+            <w:proofErr w:type="spellEnd"/>
           </w:p>
         </w:tc>
         <w:tc>
@@ -5081,8 +6610,21 @@
           </w:tcPr>
           <w:p>
             <w:r>
-              <w:t>A challenge password</w:t>
-            </w:r>
+              <w:t xml:space="preserve">A </w:t>
+            </w:r>
+            <w:proofErr w:type="spellStart"/>
+            <w:r>
+              <w:t>challenge</w:t>
+            </w:r>
+            <w:proofErr w:type="spellEnd"/>
+            <w:r>
+              <w:t xml:space="preserve"> </w:t>
+            </w:r>
+            <w:proofErr w:type="spellStart"/>
+            <w:r>
+              <w:t>password</w:t>
+            </w:r>
+            <w:proofErr w:type="spellEnd"/>
           </w:p>
         </w:tc>
         <w:tc>
@@ -5109,8 +6651,21 @@
           </w:tcPr>
           <w:p>
             <w:r>
-              <w:t>An optional company name</w:t>
-            </w:r>
+              <w:t xml:space="preserve">An optional </w:t>
+            </w:r>
+            <w:proofErr w:type="spellStart"/>
+            <w:r>
+              <w:t>company</w:t>
+            </w:r>
+            <w:proofErr w:type="spellEnd"/>
+            <w:r>
+              <w:t xml:space="preserve"> </w:t>
+            </w:r>
+            <w:proofErr w:type="spellStart"/>
+            <w:r>
+              <w:t>name</w:t>
+            </w:r>
+            <w:proofErr w:type="spellEnd"/>
           </w:p>
         </w:tc>
         <w:tc>
@@ -5157,6 +6712,7 @@
         </w:rPr>
         <w:t xml:space="preserve">Nachdem die Zertifikatsanfrage erstellt wurde, kann diese durch die CA verarbeitet werden. Das Zertifikat erhällt den Namen </w:t>
       </w:r>
+      <w:proofErr w:type="spellStart"/>
       <w:r>
         <w:rPr>
           <w:rStyle w:val="CodeTextZchn"/>
@@ -5164,6 +6720,7 @@
         </w:rPr>
         <w:t>wx.pem</w:t>
       </w:r>
+      <w:proofErr w:type="spellEnd"/>
       <w:r>
         <w:rPr>
           <w:noProof/>
@@ -5213,6 +6770,7 @@
         </w:rPr>
         <w:t xml:space="preserve">Für WebExpress wird eine PFX-Datei </w:t>
       </w:r>
+      <w:proofErr w:type="spellStart"/>
       <w:r>
         <w:rPr>
           <w:rStyle w:val="CodeTextZchn"/>
@@ -5229,6 +6787,7 @@
         </w:rPr>
         <w:t>pfx</w:t>
       </w:r>
+      <w:proofErr w:type="spellEnd"/>
       <w:r>
         <w:rPr>
           <w:bCs/>
@@ -5307,16 +6866,33 @@
       <w:pPr>
         <w:pStyle w:val="berschrift3"/>
       </w:pPr>
-      <w:bookmarkStart w:id="17" w:name="_Toc87943144"/>
-      <w:r>
-        <w:t>Zertifikate in WebExpress installieren</w:t>
-      </w:r>
-      <w:bookmarkEnd w:id="17"/>
-    </w:p>
-    <w:p>
-      <w:r>
-        <w:t>Für eine Https-Verbindung wird die pfx-Datei (</w:t>
-      </w:r>
+      <w:bookmarkStart w:id="19" w:name="_Toc87943144"/>
+      <w:r>
+        <w:t xml:space="preserve">Zertifikate in </w:t>
+      </w:r>
+      <w:proofErr w:type="spellStart"/>
+      <w:r>
+        <w:t>WebExpress</w:t>
+      </w:r>
+      <w:proofErr w:type="spellEnd"/>
+      <w:r>
+        <w:t xml:space="preserve"> installieren</w:t>
+      </w:r>
+      <w:bookmarkEnd w:id="19"/>
+    </w:p>
+    <w:p>
+      <w:r>
+        <w:t xml:space="preserve">Für eine Https-Verbindung wird die </w:t>
+      </w:r>
+      <w:proofErr w:type="spellStart"/>
+      <w:r>
+        <w:t>pfx</w:t>
+      </w:r>
+      <w:proofErr w:type="spellEnd"/>
+      <w:r>
+        <w:t>-Datei (</w:t>
+      </w:r>
+      <w:proofErr w:type="spellStart"/>
       <w:r>
         <w:rPr>
           <w:rStyle w:val="CodeTextZchn"/>
@@ -5324,6 +6900,7 @@
         </w:rPr>
         <w:t>wx.pfx</w:t>
       </w:r>
+      <w:proofErr w:type="spellEnd"/>
       <w:r>
         <w:t xml:space="preserve">) benötigt. Diese dient als Zertifikatsspeicher, indem alle relevanten Zertifikate enthalten sind. Diese muss auf dem Webserver übertragen und in der Webserverkonfiguration in das Verzeichnis </w:t>
       </w:r>
@@ -5332,192 +6909,470 @@
           <w:rStyle w:val="CodeTextZchn"/>
           <w:rFonts w:eastAsiaTheme="minorHAnsi"/>
         </w:rPr>
-        <w:t>/opt/wx/ssl</w:t>
-      </w:r>
-      <w:r>
-        <w:t xml:space="preserve"> hinterlegt werden. Hierfür muss zunächst jedoch das Verzeichnis erstellt werden.</w:t>
-      </w:r>
-    </w:p>
-    <w:p>
-      <w:pPr>
-        <w:pStyle w:val="Code"/>
-      </w:pPr>
-      <w:r>
-        <w:t>pi@w</w:t>
-      </w:r>
-      <w:r>
-        <w:t>x</w:t>
-      </w:r>
-      <w:r>
-        <w:t>:~ $ sudo mkdir /opt/wx/</w:t>
-      </w:r>
-      <w:r>
-        <w:t>ssl</w:t>
-      </w:r>
-    </w:p>
-    <w:p>
-      <w:r>
-        <w:t xml:space="preserve">Anschließend ist die pfx-Datei nach </w:t>
-      </w:r>
+        <w:t>/</w:t>
+      </w:r>
+      <w:proofErr w:type="spellStart"/>
       <w:r>
         <w:rPr>
           <w:rStyle w:val="CodeTextZchn"/>
           <w:rFonts w:eastAsiaTheme="minorHAnsi"/>
         </w:rPr>
-        <w:t>/opt/wx/ssl</w:t>
-      </w:r>
-      <w:r>
-        <w:t xml:space="preserve"> zu kopieren.</w:t>
-      </w:r>
-    </w:p>
-    <w:p>
-      <w:pPr>
-        <w:pStyle w:val="Code"/>
-      </w:pPr>
-      <w:r>
-        <w:t>pi@w</w:t>
-      </w:r>
-      <w:r>
-        <w:t>x</w:t>
-      </w:r>
-      <w:r>
-        <w:t xml:space="preserve">:~ $ sudo </w:t>
-      </w:r>
-      <w:r>
-        <w:t>cp</w:t>
-      </w:r>
-      <w:r>
-        <w:t xml:space="preserve"> </w:t>
-      </w:r>
-      <w:r>
-        <w:t xml:space="preserve">wx.pfx </w:t>
-      </w:r>
-      <w:r>
-        <w:t>/opt/wx/</w:t>
-      </w:r>
-      <w:r>
-        <w:t>ssl</w:t>
-      </w:r>
-    </w:p>
-    <w:p>
-      <w:pPr>
-        <w:pStyle w:val="berschrift2"/>
-      </w:pPr>
-      <w:r>
-        <w:lastRenderedPageBreak/>
-        <w:t>WebExpress-Anwendungen installieren</w:t>
-      </w:r>
-      <w:bookmarkEnd w:id="13"/>
-    </w:p>
-    <w:p>
-      <w:r>
-        <w:t xml:space="preserve">WebExpress verfügt über ein leistungsstarkes Plugin-System. Die zu installierenden Plugins und gegebenenfalls Abhängigkeiten werden in das Verzeichnis </w:t>
-      </w:r>
+        <w:t>opt</w:t>
+      </w:r>
+      <w:proofErr w:type="spellEnd"/>
       <w:r>
         <w:rPr>
           <w:rStyle w:val="CodeTextZchn"/>
           <w:rFonts w:eastAsiaTheme="minorHAnsi"/>
         </w:rPr>
-        <w:t>/opt/wx</w:t>
-      </w:r>
-      <w:r>
-        <w:t xml:space="preserve"> kopiert. </w:t>
-      </w:r>
-      <w:r>
-        <w:t>Eventuell muss das Plugin konfiguriert werden. Für die Installation und Einrichtung der Plugins sind die Anleitungen der Plugins heranzuziehen. Die Plugins werden</w:t>
-      </w:r>
-      <w:r>
-        <w:t xml:space="preserve"> erst aktiv, wenn WebExpress neu gestartet wurde.</w:t>
+        <w:t>/</w:t>
+      </w:r>
+      <w:proofErr w:type="spellStart"/>
+      <w:r>
+        <w:rPr>
+          <w:rStyle w:val="CodeTextZchn"/>
+          <w:rFonts w:eastAsiaTheme="minorHAnsi"/>
+        </w:rPr>
+        <w:t>wx</w:t>
+      </w:r>
+      <w:proofErr w:type="spellEnd"/>
+      <w:r>
+        <w:rPr>
+          <w:rStyle w:val="CodeTextZchn"/>
+          <w:rFonts w:eastAsiaTheme="minorHAnsi"/>
+        </w:rPr>
+        <w:t>/</w:t>
+      </w:r>
+      <w:proofErr w:type="spellStart"/>
+      <w:r>
+        <w:rPr>
+          <w:rStyle w:val="CodeTextZchn"/>
+          <w:rFonts w:eastAsiaTheme="minorHAnsi"/>
+        </w:rPr>
+        <w:t>ssl</w:t>
+      </w:r>
+      <w:proofErr w:type="spellEnd"/>
+      <w:r>
+        <w:t xml:space="preserve"> hinterlegt werden. Hierfür muss zunächst jedoch das Verzeichnis erstellt werden.</w:t>
       </w:r>
     </w:p>
     <w:p>
       <w:pPr>
         <w:pStyle w:val="Code"/>
       </w:pPr>
+      <w:proofErr w:type="spellStart"/>
       <w:r>
         <w:t>pi@</w:t>
       </w:r>
+      <w:proofErr w:type="gramStart"/>
+      <w:r>
+        <w:t>w</w:t>
+      </w:r>
+      <w:r>
+        <w:t>x</w:t>
+      </w:r>
+      <w:proofErr w:type="spellEnd"/>
+      <w:r>
+        <w:t>:~</w:t>
+      </w:r>
+      <w:proofErr w:type="gramEnd"/>
+      <w:r>
+        <w:t xml:space="preserve"> $ </w:t>
+      </w:r>
+      <w:proofErr w:type="spellStart"/>
+      <w:r>
+        <w:t>sudo</w:t>
+      </w:r>
+      <w:proofErr w:type="spellEnd"/>
+      <w:r>
+        <w:t xml:space="preserve"> </w:t>
+      </w:r>
+      <w:proofErr w:type="spellStart"/>
+      <w:r>
+        <w:t>mkdir</w:t>
+      </w:r>
+      <w:proofErr w:type="spellEnd"/>
+      <w:r>
+        <w:t xml:space="preserve"> /</w:t>
+      </w:r>
+      <w:proofErr w:type="spellStart"/>
+      <w:r>
+        <w:t>opt</w:t>
+      </w:r>
+      <w:proofErr w:type="spellEnd"/>
+      <w:r>
+        <w:t>/</w:t>
+      </w:r>
+      <w:proofErr w:type="spellStart"/>
       <w:r>
         <w:t>wx</w:t>
       </w:r>
-      <w:r>
-        <w:t xml:space="preserve">:~ $ </w:t>
-      </w:r>
-      <w:r>
-        <w:t xml:space="preserve">sudo systemctl </w:t>
-      </w:r>
-      <w:r>
-        <w:t xml:space="preserve">restart </w:t>
-      </w:r>
+      <w:proofErr w:type="spellEnd"/>
+      <w:r>
+        <w:t>/</w:t>
+      </w:r>
+      <w:proofErr w:type="spellStart"/>
+      <w:r>
+        <w:t>ssl</w:t>
+      </w:r>
+      <w:proofErr w:type="spellEnd"/>
+    </w:p>
+    <w:p>
+      <w:r>
+        <w:t xml:space="preserve">Anschließend ist die </w:t>
+      </w:r>
+      <w:proofErr w:type="spellStart"/>
+      <w:r>
+        <w:t>pfx</w:t>
+      </w:r>
+      <w:proofErr w:type="spellEnd"/>
+      <w:r>
+        <w:t xml:space="preserve">-Datei nach </w:t>
+      </w:r>
+      <w:r>
+        <w:rPr>
+          <w:rStyle w:val="CodeTextZchn"/>
+          <w:rFonts w:eastAsiaTheme="minorHAnsi"/>
+        </w:rPr>
+        <w:t>/</w:t>
+      </w:r>
+      <w:proofErr w:type="spellStart"/>
+      <w:r>
+        <w:rPr>
+          <w:rStyle w:val="CodeTextZchn"/>
+          <w:rFonts w:eastAsiaTheme="minorHAnsi"/>
+        </w:rPr>
+        <w:t>opt</w:t>
+      </w:r>
+      <w:proofErr w:type="spellEnd"/>
+      <w:r>
+        <w:rPr>
+          <w:rStyle w:val="CodeTextZchn"/>
+          <w:rFonts w:eastAsiaTheme="minorHAnsi"/>
+        </w:rPr>
+        <w:t>/</w:t>
+      </w:r>
+      <w:proofErr w:type="spellStart"/>
+      <w:r>
+        <w:rPr>
+          <w:rStyle w:val="CodeTextZchn"/>
+          <w:rFonts w:eastAsiaTheme="minorHAnsi"/>
+        </w:rPr>
+        <w:t>wx</w:t>
+      </w:r>
+      <w:proofErr w:type="spellEnd"/>
+      <w:r>
+        <w:rPr>
+          <w:rStyle w:val="CodeTextZchn"/>
+          <w:rFonts w:eastAsiaTheme="minorHAnsi"/>
+        </w:rPr>
+        <w:t>/</w:t>
+      </w:r>
+      <w:proofErr w:type="spellStart"/>
+      <w:r>
+        <w:rPr>
+          <w:rStyle w:val="CodeTextZchn"/>
+          <w:rFonts w:eastAsiaTheme="minorHAnsi"/>
+        </w:rPr>
+        <w:t>ssl</w:t>
+      </w:r>
+      <w:proofErr w:type="spellEnd"/>
+      <w:r>
+        <w:t xml:space="preserve"> zu kopieren.</w:t>
+      </w:r>
+    </w:p>
+    <w:p>
+      <w:pPr>
+        <w:pStyle w:val="Code"/>
+      </w:pPr>
+      <w:proofErr w:type="spellStart"/>
+      <w:r>
+        <w:t>pi@</w:t>
+      </w:r>
+      <w:proofErr w:type="gramStart"/>
+      <w:r>
+        <w:t>w</w:t>
+      </w:r>
+      <w:r>
+        <w:t>x</w:t>
+      </w:r>
+      <w:proofErr w:type="spellEnd"/>
+      <w:r>
+        <w:t>:~</w:t>
+      </w:r>
+      <w:proofErr w:type="gramEnd"/>
+      <w:r>
+        <w:t xml:space="preserve"> $ </w:t>
+      </w:r>
+      <w:proofErr w:type="spellStart"/>
+      <w:r>
+        <w:t>sudo</w:t>
+      </w:r>
+      <w:proofErr w:type="spellEnd"/>
+      <w:r>
+        <w:t xml:space="preserve"> </w:t>
+      </w:r>
+      <w:proofErr w:type="spellStart"/>
+      <w:r>
+        <w:t>cp</w:t>
+      </w:r>
+      <w:proofErr w:type="spellEnd"/>
+      <w:r>
+        <w:t xml:space="preserve"> </w:t>
+      </w:r>
+      <w:proofErr w:type="spellStart"/>
+      <w:r>
+        <w:t>wx.pfx</w:t>
+      </w:r>
+      <w:proofErr w:type="spellEnd"/>
+      <w:r>
+        <w:t xml:space="preserve"> </w:t>
+      </w:r>
+      <w:r>
+        <w:t>/</w:t>
+      </w:r>
+      <w:proofErr w:type="spellStart"/>
+      <w:r>
+        <w:t>opt</w:t>
+      </w:r>
+      <w:proofErr w:type="spellEnd"/>
+      <w:r>
+        <w:t>/</w:t>
+      </w:r>
+      <w:proofErr w:type="spellStart"/>
+      <w:r>
+        <w:t>wx</w:t>
+      </w:r>
+      <w:proofErr w:type="spellEnd"/>
+      <w:r>
+        <w:t>/</w:t>
+      </w:r>
+      <w:proofErr w:type="spellStart"/>
+      <w:r>
+        <w:t>ssl</w:t>
+      </w:r>
+      <w:proofErr w:type="spellEnd"/>
+    </w:p>
+    <w:p>
+      <w:pPr>
+        <w:pStyle w:val="berschrift2"/>
+      </w:pPr>
+      <w:proofErr w:type="spellStart"/>
+      <w:r>
+        <w:lastRenderedPageBreak/>
+        <w:t>WebExpress</w:t>
+      </w:r>
+      <w:proofErr w:type="spellEnd"/>
+      <w:r>
+        <w:t>-Anwendungen installieren</w:t>
+      </w:r>
+      <w:bookmarkEnd w:id="14"/>
+    </w:p>
+    <w:p>
+      <w:proofErr w:type="spellStart"/>
+      <w:r>
+        <w:t>WebExpress</w:t>
+      </w:r>
+      <w:proofErr w:type="spellEnd"/>
+      <w:r>
+        <w:t xml:space="preserve"> verfügt über ein leistungsstarkes Plugin-System. Die zu installierenden Plugins und gegebenenfalls Abhängigkeiten werden in das Verzeichnis </w:t>
+      </w:r>
+      <w:r>
+        <w:rPr>
+          <w:rStyle w:val="CodeTextZchn"/>
+          <w:rFonts w:eastAsiaTheme="minorHAnsi"/>
+        </w:rPr>
+        <w:t>/</w:t>
+      </w:r>
+      <w:proofErr w:type="spellStart"/>
+      <w:r>
+        <w:rPr>
+          <w:rStyle w:val="CodeTextZchn"/>
+          <w:rFonts w:eastAsiaTheme="minorHAnsi"/>
+        </w:rPr>
+        <w:t>opt</w:t>
+      </w:r>
+      <w:proofErr w:type="spellEnd"/>
+      <w:r>
+        <w:rPr>
+          <w:rStyle w:val="CodeTextZchn"/>
+          <w:rFonts w:eastAsiaTheme="minorHAnsi"/>
+        </w:rPr>
+        <w:t>/</w:t>
+      </w:r>
+      <w:proofErr w:type="spellStart"/>
+      <w:r>
+        <w:rPr>
+          <w:rStyle w:val="CodeTextZchn"/>
+          <w:rFonts w:eastAsiaTheme="minorHAnsi"/>
+        </w:rPr>
+        <w:t>wx</w:t>
+      </w:r>
+      <w:proofErr w:type="spellEnd"/>
+      <w:r>
+        <w:rPr>
+          <w:rStyle w:val="CodeTextZchn"/>
+          <w:rFonts w:eastAsiaTheme="minorHAnsi"/>
+        </w:rPr>
+        <w:t>/</w:t>
+      </w:r>
+      <w:proofErr w:type="spellStart"/>
+      <w:r>
+        <w:rPr>
+          <w:rStyle w:val="CodeTextZchn"/>
+          <w:rFonts w:eastAsiaTheme="minorHAnsi"/>
+        </w:rPr>
+        <w:t>packages</w:t>
+      </w:r>
+      <w:proofErr w:type="spellEnd"/>
+      <w:r>
+        <w:t xml:space="preserve"> kopiert</w:t>
+      </w:r>
+      <w:r>
+        <w:t xml:space="preserve"> (siehe Abschnitt </w:t>
+      </w:r>
+      <w:r>
+        <w:fldChar w:fldCharType="begin"/>
+      </w:r>
+      <w:r>
+        <w:instrText xml:space="preserve"> REF _Ref136286919 \r \h </w:instrText>
+      </w:r>
+      <w:r>
+        <w:fldChar w:fldCharType="separate"/>
+      </w:r>
+      <w:r>
+        <w:t>4.1</w:t>
+      </w:r>
+      <w:r>
+        <w:fldChar w:fldCharType="end"/>
+      </w:r>
+      <w:r>
+        <w:t>)</w:t>
+      </w:r>
+      <w:r>
+        <w:t xml:space="preserve">. </w:t>
+      </w:r>
+      <w:r>
+        <w:t xml:space="preserve">Eventuell muss das Plugin konfiguriert werden. Für die Installation und Einrichtung der Plugins sind die Anleitungen der Plugins heranzuziehen. </w:t>
+      </w:r>
+    </w:p>
+    <w:p>
+      <w:pPr>
+        <w:pStyle w:val="berschrift1"/>
+      </w:pPr>
+      <w:bookmarkStart w:id="20" w:name="_Toc87943146"/>
+      <w:bookmarkStart w:id="21" w:name="_Ref62307570"/>
+      <w:proofErr w:type="spellStart"/>
+      <w:r>
+        <w:t>WebExpress</w:t>
+      </w:r>
+      <w:proofErr w:type="spellEnd"/>
+      <w:r>
+        <w:t xml:space="preserve"> starten</w:t>
+      </w:r>
+      <w:bookmarkEnd w:id="20"/>
+    </w:p>
+    <w:p>
+      <w:r>
+        <w:t>Für die erste Inbetriebnahme oder n</w:t>
+      </w:r>
+      <w:r>
+        <w:t xml:space="preserve">ach einer Änderung der Konfiguration ist </w:t>
+      </w:r>
+      <w:proofErr w:type="spellStart"/>
+      <w:r>
+        <w:t>WebExpress</w:t>
+      </w:r>
+      <w:proofErr w:type="spellEnd"/>
+      <w:r>
+        <w:t xml:space="preserve"> neu zu starten.</w:t>
+      </w:r>
+    </w:p>
+    <w:p>
+      <w:pPr>
+        <w:pStyle w:val="Code"/>
+      </w:pPr>
+      <w:proofErr w:type="spellStart"/>
+      <w:r>
+        <w:t>pi@</w:t>
+      </w:r>
+      <w:proofErr w:type="gramStart"/>
+      <w:r>
+        <w:t>wx</w:t>
+      </w:r>
+      <w:proofErr w:type="spellEnd"/>
+      <w:r>
+        <w:t>:~</w:t>
+      </w:r>
+      <w:proofErr w:type="gramEnd"/>
+      <w:r>
+        <w:t xml:space="preserve"> $ </w:t>
+      </w:r>
+      <w:proofErr w:type="spellStart"/>
+      <w:r>
+        <w:t>sudo</w:t>
+      </w:r>
+      <w:proofErr w:type="spellEnd"/>
+      <w:r>
+        <w:t xml:space="preserve"> </w:t>
+      </w:r>
+      <w:proofErr w:type="spellStart"/>
+      <w:r>
+        <w:t>systemctl</w:t>
+      </w:r>
+      <w:proofErr w:type="spellEnd"/>
+      <w:r>
+        <w:t xml:space="preserve"> </w:t>
+      </w:r>
+      <w:proofErr w:type="spellStart"/>
+      <w:r>
+        <w:t>restart</w:t>
+      </w:r>
+      <w:proofErr w:type="spellEnd"/>
+      <w:r>
+        <w:t xml:space="preserve"> </w:t>
+      </w:r>
+      <w:proofErr w:type="spellStart"/>
       <w:r>
         <w:t>webexpress</w:t>
       </w:r>
+      <w:proofErr w:type="spellEnd"/>
+    </w:p>
+    <w:p>
+      <w:pPr>
+        <w:rPr>
+          <w:noProof/>
+        </w:rPr>
+      </w:pPr>
+      <w:r>
+        <w:rPr>
+          <w:noProof/>
+        </w:rPr>
+        <w:t>WebExpress wird nach jedem Neustarten de</w:t>
+      </w:r>
+      <w:r>
+        <w:rPr>
+          <w:noProof/>
+        </w:rPr>
+        <w:t>s</w:t>
+      </w:r>
+      <w:r>
+        <w:rPr>
+          <w:noProof/>
+        </w:rPr>
+        <w:t xml:space="preserve"> Rasperry Pi automatisch gestartet.</w:t>
+      </w:r>
     </w:p>
     <w:p>
       <w:pPr>
         <w:pStyle w:val="berschrift1"/>
-      </w:pPr>
-      <w:bookmarkStart w:id="18" w:name="_Toc87943146"/>
-      <w:bookmarkStart w:id="19" w:name="_Ref62307570"/>
-      <w:r>
-        <w:t>WebExpress starten</w:t>
-      </w:r>
-      <w:bookmarkEnd w:id="18"/>
-    </w:p>
-    <w:p>
-      <w:r>
-        <w:t>Für die erste Inbetriebnahme oder n</w:t>
-      </w:r>
-      <w:r>
-        <w:t>ach einer Änderung der Konfiguration ist WebExpress neu zu starten.</w:t>
-      </w:r>
-    </w:p>
-    <w:p>
-      <w:pPr>
-        <w:pStyle w:val="Code"/>
-      </w:pPr>
-      <w:r>
-        <w:t>pi@</w:t>
-      </w:r>
-      <w:r>
-        <w:t>wx</w:t>
-      </w:r>
-      <w:r>
-        <w:t xml:space="preserve">:~ $ </w:t>
-      </w:r>
-      <w:r>
-        <w:t xml:space="preserve">sudo systemctl </w:t>
-      </w:r>
-      <w:r>
-        <w:t xml:space="preserve">restart </w:t>
-      </w:r>
-      <w:r>
-        <w:t>webexpress</w:t>
-      </w:r>
-    </w:p>
-    <w:p>
-      <w:pPr>
-        <w:rPr>
-          <w:noProof/>
-        </w:rPr>
-      </w:pPr>
-      <w:r>
-        <w:rPr>
-          <w:noProof/>
-        </w:rPr>
-        <w:t>WebExpress wird nach jedem Neustarten der Rasperry Pis automatisch gestartet.</w:t>
-      </w:r>
-    </w:p>
-    <w:p>
-      <w:pPr>
-        <w:pStyle w:val="berschrift1"/>
         <w:rPr>
           <w:rFonts w:eastAsiaTheme="minorHAnsi"/>
           <w:noProof/>
         </w:rPr>
       </w:pPr>
-      <w:bookmarkStart w:id="20" w:name="_Toc87943148"/>
-      <w:bookmarkEnd w:id="19"/>
+      <w:bookmarkStart w:id="22" w:name="_Toc87943148"/>
+      <w:bookmarkEnd w:id="21"/>
       <w:r>
         <w:rPr>
           <w:rFonts w:eastAsiaTheme="minorHAnsi"/>
@@ -5539,14 +7394,25 @@
         </w:rPr>
         <w:t>installieren</w:t>
       </w:r>
-      <w:bookmarkEnd w:id="20"/>
-    </w:p>
-    <w:p>
+      <w:bookmarkEnd w:id="22"/>
+    </w:p>
+    <w:p>
+      <w:r>
+        <w:t xml:space="preserve">Wird https mit selbst erzeugten Zertifikaten verwendet, so sollten die Zertifikate im Client hinterlegt werden. </w:t>
+      </w:r>
       <w:r>
         <w:t>D</w:t>
       </w:r>
       <w:r>
-        <w:t>ie pfx-Datei</w:t>
+        <w:t xml:space="preserve">ie </w:t>
+      </w:r>
+      <w:proofErr w:type="spellStart"/>
+      <w:r>
+        <w:t>pfx</w:t>
+      </w:r>
+      <w:proofErr w:type="spellEnd"/>
+      <w:r>
+        <w:t>-Datei</w:t>
       </w:r>
       <w:r>
         <w:t xml:space="preserve"> ist im Zertifikatsspeicher unter vertrauenswürdige Stammzertifizierungsstellen abzulegen.</w:t>
@@ -5975,7 +7841,21 @@
         <w:rPr>
           <w:lang w:eastAsia="de-DE"/>
         </w:rPr>
-        <w:t>Im Browser ist das WebExpress-Zertifikat zu vertrauen.</w:t>
+        <w:t xml:space="preserve">Im Browser ist das </w:t>
+      </w:r>
+      <w:proofErr w:type="spellStart"/>
+      <w:r>
+        <w:rPr>
+          <w:lang w:eastAsia="de-DE"/>
+        </w:rPr>
+        <w:t>WebExpress</w:t>
+      </w:r>
+      <w:proofErr w:type="spellEnd"/>
+      <w:r>
+        <w:rPr>
+          <w:lang w:eastAsia="de-DE"/>
+        </w:rPr>
+        <w:t>-Zertifikat zu vertrauen.</w:t>
       </w:r>
     </w:p>
     <w:p>
@@ -6030,75 +7910,153 @@
           <w:noProof/>
         </w:rPr>
       </w:pPr>
-      <w:bookmarkStart w:id="21" w:name="_Toc87943149"/>
+      <w:bookmarkStart w:id="23" w:name="_Toc87943149"/>
       <w:r>
         <w:rPr>
           <w:noProof/>
         </w:rPr>
         <w:t>Update</w:t>
       </w:r>
-      <w:bookmarkEnd w:id="21"/>
-    </w:p>
-    <w:p>
-      <w:r>
-        <w:t>Um die Sicherheit zu gewährleisten ist der Raspberry Pi, deren Anwendungen und WebExpress regelmäßig zu aktualisieren.</w:t>
+      <w:bookmarkEnd w:id="23"/>
+    </w:p>
+    <w:p>
+      <w:r>
+        <w:t xml:space="preserve">Um die Sicherheit zu gewährleisten ist der Raspberry Pi, deren Anwendungen und </w:t>
+      </w:r>
+      <w:proofErr w:type="spellStart"/>
+      <w:r>
+        <w:t>WebExpress</w:t>
+      </w:r>
+      <w:proofErr w:type="spellEnd"/>
+      <w:r>
+        <w:t xml:space="preserve"> regelmäßig zu aktualisieren.</w:t>
       </w:r>
     </w:p>
     <w:p>
       <w:pPr>
         <w:pStyle w:val="Code"/>
       </w:pPr>
+      <w:proofErr w:type="spellStart"/>
       <w:r>
         <w:t>pi@</w:t>
       </w:r>
+      <w:proofErr w:type="gramStart"/>
       <w:r>
         <w:t>w</w:t>
       </w:r>
       <w:r>
         <w:t>x</w:t>
       </w:r>
-      <w:r>
-        <w:t>:~ $ sudo raspi-config</w:t>
-      </w:r>
+      <w:proofErr w:type="spellEnd"/>
+      <w:r>
+        <w:t>:~</w:t>
+      </w:r>
+      <w:proofErr w:type="gramEnd"/>
+      <w:r>
+        <w:t xml:space="preserve"> $ </w:t>
+      </w:r>
+      <w:proofErr w:type="spellStart"/>
+      <w:r>
+        <w:t>sudo</w:t>
+      </w:r>
+      <w:proofErr w:type="spellEnd"/>
+      <w:r>
+        <w:t xml:space="preserve"> </w:t>
+      </w:r>
+      <w:proofErr w:type="spellStart"/>
+      <w:r>
+        <w:t>raspi-config</w:t>
+      </w:r>
+      <w:proofErr w:type="spellEnd"/>
     </w:p>
     <w:p>
       <w:pPr>
         <w:pStyle w:val="Code"/>
       </w:pPr>
+      <w:proofErr w:type="spellStart"/>
       <w:r>
         <w:t>pi@</w:t>
       </w:r>
+      <w:proofErr w:type="gramStart"/>
       <w:r>
         <w:t>w</w:t>
       </w:r>
       <w:r>
         <w:t>x</w:t>
       </w:r>
-      <w:r>
-        <w:t>:~ $ sudo apt-get update</w:t>
+      <w:proofErr w:type="spellEnd"/>
+      <w:r>
+        <w:t>:~</w:t>
+      </w:r>
+      <w:proofErr w:type="gramEnd"/>
+      <w:r>
+        <w:t xml:space="preserve"> $ </w:t>
+      </w:r>
+      <w:proofErr w:type="spellStart"/>
+      <w:r>
+        <w:t>sudo</w:t>
+      </w:r>
+      <w:proofErr w:type="spellEnd"/>
+      <w:r>
+        <w:t xml:space="preserve"> </w:t>
+      </w:r>
+      <w:proofErr w:type="spellStart"/>
+      <w:r>
+        <w:t>apt-get</w:t>
+      </w:r>
+      <w:proofErr w:type="spellEnd"/>
+      <w:r>
+        <w:t xml:space="preserve"> update</w:t>
       </w:r>
     </w:p>
     <w:p>
       <w:pPr>
         <w:pStyle w:val="Code"/>
       </w:pPr>
+      <w:proofErr w:type="spellStart"/>
       <w:r>
         <w:t>pi@</w:t>
       </w:r>
+      <w:proofErr w:type="gramStart"/>
       <w:r>
         <w:t>w</w:t>
       </w:r>
       <w:r>
         <w:t>x</w:t>
       </w:r>
-      <w:r>
-        <w:t>:~ $ sudo apt-get upgrade</w:t>
+      <w:proofErr w:type="spellEnd"/>
+      <w:r>
+        <w:t>:~</w:t>
+      </w:r>
+      <w:proofErr w:type="gramEnd"/>
+      <w:r>
+        <w:t xml:space="preserve"> $ </w:t>
+      </w:r>
+      <w:proofErr w:type="spellStart"/>
+      <w:r>
+        <w:t>sudo</w:t>
+      </w:r>
+      <w:proofErr w:type="spellEnd"/>
+      <w:r>
+        <w:t xml:space="preserve"> </w:t>
+      </w:r>
+      <w:proofErr w:type="spellStart"/>
+      <w:r>
+        <w:t>apt-get</w:t>
+      </w:r>
+      <w:proofErr w:type="spellEnd"/>
+      <w:r>
+        <w:t xml:space="preserve"> upgrade</w:t>
       </w:r>
     </w:p>
     <w:p>
       <w:r>
         <w:lastRenderedPageBreak/>
-        <w:t>Die WebExpress-</w:t>
+        <w:t xml:space="preserve">Die </w:t>
+      </w:r>
+      <w:proofErr w:type="spellStart"/>
+      <w:r>
+        <w:t>WebExpress-</w:t>
       </w:r>
       <w:r>
         <w:rPr>
@@ -6106,6 +8064,7 @@
         </w:rPr>
         <w:t>Binaries</w:t>
       </w:r>
+      <w:proofErr w:type="spellEnd"/>
       <w:r>
         <w:t xml:space="preserve"> sind ebenfalls zu aktualisieren. Hierzu sind die aktuellen </w:t>
       </w:r>
@@ -6145,13 +8104,13 @@
         <w:fldChar w:fldCharType="begin"/>
       </w:r>
       <w:r>
-        <w:instrText xml:space="preserve"> REF _Ref87943398 \r \h </w:instrText>
+        <w:instrText xml:space="preserve"> REF _Ref136287658 \r \h </w:instrText>
       </w:r>
       <w:r>
         <w:fldChar w:fldCharType="separate"/>
       </w:r>
       <w:r>
-        <w:t>3.5</w:t>
+        <w:t>3.7</w:t>
       </w:r>
       <w:r>
         <w:fldChar w:fldCharType="end"/>
@@ -6170,14 +8129,14 @@
           <w:noProof/>
         </w:rPr>
       </w:pPr>
-      <w:bookmarkStart w:id="22" w:name="_Toc87943150"/>
+      <w:bookmarkStart w:id="24" w:name="_Toc87943150"/>
       <w:r>
         <w:rPr>
           <w:noProof/>
         </w:rPr>
         <w:t>Einkaufsliste</w:t>
       </w:r>
-      <w:bookmarkEnd w:id="22"/>
+      <w:bookmarkEnd w:id="24"/>
     </w:p>
     <w:p>
       <w:r>
@@ -6208,7 +8167,15 @@
         <w:t xml:space="preserve">Ein </w:t>
       </w:r>
       <w:r>
-        <w:t>Steckernetzteil 5V/3A USB Typ-C</w:t>
+        <w:t xml:space="preserve">Steckernetzteil 5V/3A </w:t>
+      </w:r>
+      <w:proofErr w:type="gramStart"/>
+      <w:r>
+        <w:t>USB Typ</w:t>
+      </w:r>
+      <w:proofErr w:type="gramEnd"/>
+      <w:r>
+        <w:t>-C</w:t>
       </w:r>
     </w:p>
     <w:p>
@@ -6223,7 +8190,15 @@
         <w:t>E</w:t>
       </w:r>
       <w:r>
-        <w:t>ine 16GB oder 32GB MicroSD Karte</w:t>
+        <w:t xml:space="preserve">ine 16GB oder 32GB </w:t>
+      </w:r>
+      <w:proofErr w:type="spellStart"/>
+      <w:r>
+        <w:t>MicroSD</w:t>
+      </w:r>
+      <w:proofErr w:type="spellEnd"/>
+      <w:r>
+        <w:t xml:space="preserve"> Karte</w:t>
       </w:r>
     </w:p>
     <w:p>
@@ -6242,11 +8217,11 @@
       <w:pPr>
         <w:pStyle w:val="berschrift1"/>
       </w:pPr>
-      <w:bookmarkStart w:id="23" w:name="_Toc87943151"/>
+      <w:bookmarkStart w:id="25" w:name="_Toc87943151"/>
       <w:r>
         <w:t>Quellen</w:t>
       </w:r>
-      <w:bookmarkEnd w:id="23"/>
+      <w:bookmarkEnd w:id="25"/>
     </w:p>
     <w:tbl>
       <w:tblPr>
@@ -6381,7 +8356,7 @@
 </file>
 
 <file path=word/endnotes.xml><?xml version="1.0" encoding="utf-8"?>
-<w:endnotes xmlns:wpc="http://schemas.microsoft.com/office/word/2010/wordprocessingCanvas" xmlns:cx="http://schemas.microsoft.com/office/drawing/2014/chartex" xmlns:cx1="http://schemas.microsoft.com/office/drawing/2015/9/8/chartex" xmlns:cx2="http://schemas.microsoft.com/office/drawing/2015/10/21/chartex" xmlns:cx3="http://schemas.microsoft.com/office/drawing/2016/5/9/chartex" xmlns:cx4="http://schemas.microsoft.com/office/drawing/2016/5/10/chartex" xmlns:cx5="http://schemas.microsoft.com/office/drawing/2016/5/11/chartex" xmlns:cx6="http://schemas.microsoft.com/office/drawing/2016/5/12/chartex" xmlns:cx7="http://schemas.microsoft.com/office/drawing/2016/5/13/chartex" xmlns:cx8="http://schemas.microsoft.com/office/drawing/2016/5/14/chartex" xmlns:mc="http://schemas.openxmlformats.org/markup-compatibility/2006" xmlns:aink="http://schemas.microsoft.com/office/drawing/2016/ink" xmlns:am3d="http://schemas.microsoft.com/office/drawing/2017/model3d" xmlns:o="urn:schemas-microsoft-com:office:office" xmlns:oel="http://schemas.microsoft.com/office/2019/extlst" xmlns:r="http://schemas.openxmlformats.org/officeDocument/2006/relationships" xmlns:m="http://schemas.openxmlformats.org/officeDocument/2006/math" xmlns:v="urn:schemas-microsoft-com:vml" xmlns:wp14="http://schemas.microsoft.com/office/word/2010/wordprocessingDrawing" xmlns:wp="http://schemas.openxmlformats.org/drawingml/2006/wordprocessingDrawing" xmlns:w10="urn:schemas-microsoft-com:office:word" xmlns:w="http://schemas.openxmlformats.org/wordprocessingml/2006/main" xmlns:w14="http://schemas.microsoft.com/office/word/2010/wordml" xmlns:w15="http://schemas.microsoft.com/office/word/2012/wordml" xmlns:w16cex="http://schemas.microsoft.com/office/word/2018/wordml/cex" xmlns:w16cid="http://schemas.microsoft.com/office/word/2016/wordml/cid" xmlns:w16="http://schemas.microsoft.com/office/word/2018/wordml" xmlns:w16sdtdh="http://schemas.microsoft.com/office/word/2020/wordml/sdtdatahash" xmlns:w16se="http://schemas.microsoft.com/office/word/2015/wordml/symex" xmlns:wpg="http://schemas.microsoft.com/office/word/2010/wordprocessingGroup" xmlns:wpi="http://schemas.microsoft.com/office/word/2010/wordprocessingInk" xmlns:wne="http://schemas.microsoft.com/office/word/2006/wordml" xmlns:wps="http://schemas.microsoft.com/office/word/2010/wordprocessingShape" mc:Ignorable="w14 w15 w16se w16cid w16 w16cex w16sdtdh wp14">
+<w:endnotes xmlns:wpc="http://schemas.microsoft.com/office/word/2010/wordprocessingCanvas" xmlns:cx="http://schemas.microsoft.com/office/drawing/2014/chartex" xmlns:cx1="http://schemas.microsoft.com/office/drawing/2015/9/8/chartex" xmlns:cx2="http://schemas.microsoft.com/office/drawing/2015/10/21/chartex" xmlns:cx3="http://schemas.microsoft.com/office/drawing/2016/5/9/chartex" xmlns:cx4="http://schemas.microsoft.com/office/drawing/2016/5/10/chartex" xmlns:cx5="http://schemas.microsoft.com/office/drawing/2016/5/11/chartex" xmlns:cx6="http://schemas.microsoft.com/office/drawing/2016/5/12/chartex" xmlns:cx7="http://schemas.microsoft.com/office/drawing/2016/5/13/chartex" xmlns:cx8="http://schemas.microsoft.com/office/drawing/2016/5/14/chartex" xmlns:mc="http://schemas.openxmlformats.org/markup-compatibility/2006" xmlns:aink="http://schemas.microsoft.com/office/drawing/2016/ink" xmlns:am3d="http://schemas.microsoft.com/office/drawing/2017/model3d" xmlns:o="urn:schemas-microsoft-com:office:office" xmlns:oel="http://schemas.microsoft.com/office/2019/extlst" xmlns:r="http://schemas.openxmlformats.org/officeDocument/2006/relationships" xmlns:m="http://schemas.openxmlformats.org/officeDocument/2006/math" xmlns:v="urn:schemas-microsoft-com:vml" xmlns:wp14="http://schemas.microsoft.com/office/word/2010/wordprocessingDrawing" xmlns:wp="http://schemas.openxmlformats.org/drawingml/2006/wordprocessingDrawing" xmlns:w10="urn:schemas-microsoft-com:office:word" xmlns:w="http://schemas.openxmlformats.org/wordprocessingml/2006/main" xmlns:w14="http://schemas.microsoft.com/office/word/2010/wordml" xmlns:w15="http://schemas.microsoft.com/office/word/2012/wordml" xmlns:w16cex="http://schemas.microsoft.com/office/word/2018/wordml/cex" xmlns:w16cid="http://schemas.microsoft.com/office/word/2016/wordml/cid" xmlns:w16="http://schemas.microsoft.com/office/word/2018/wordml" xmlns:w16du="http://schemas.microsoft.com/office/word/2023/wordml/word16du" xmlns:w16sdtdh="http://schemas.microsoft.com/office/word/2020/wordml/sdtdatahash" xmlns:w16se="http://schemas.microsoft.com/office/word/2015/wordml/symex" xmlns:wpg="http://schemas.microsoft.com/office/word/2010/wordprocessingGroup" xmlns:wpi="http://schemas.microsoft.com/office/word/2010/wordprocessingInk" xmlns:wne="http://schemas.microsoft.com/office/word/2006/wordml" xmlns:wps="http://schemas.microsoft.com/office/word/2010/wordprocessingShape" mc:Ignorable="w14 w15 w16se w16cid w16 w16cex w16sdtdh wp14">
   <w:endnote w:type="separator" w:id="-1">
     <w:p>
       <w:pPr>
@@ -6406,7 +8381,7 @@
 </file>
 
 <file path=word/footer1.xml><?xml version="1.0" encoding="utf-8"?>
-<w:ftr xmlns:wpc="http://schemas.microsoft.com/office/word/2010/wordprocessingCanvas" xmlns:cx="http://schemas.microsoft.com/office/drawing/2014/chartex" xmlns:cx1="http://schemas.microsoft.com/office/drawing/2015/9/8/chartex" xmlns:cx2="http://schemas.microsoft.com/office/drawing/2015/10/21/chartex" xmlns:cx3="http://schemas.microsoft.com/office/drawing/2016/5/9/chartex" xmlns:cx4="http://schemas.microsoft.com/office/drawing/2016/5/10/chartex" xmlns:cx5="http://schemas.microsoft.com/office/drawing/2016/5/11/chartex" xmlns:cx6="http://schemas.microsoft.com/office/drawing/2016/5/12/chartex" xmlns:cx7="http://schemas.microsoft.com/office/drawing/2016/5/13/chartex" xmlns:cx8="http://schemas.microsoft.com/office/drawing/2016/5/14/chartex" xmlns:mc="http://schemas.openxmlformats.org/markup-compatibility/2006" xmlns:aink="http://schemas.microsoft.com/office/drawing/2016/ink" xmlns:am3d="http://schemas.microsoft.com/office/drawing/2017/model3d" xmlns:o="urn:schemas-microsoft-com:office:office" xmlns:oel="http://schemas.microsoft.com/office/2019/extlst" xmlns:r="http://schemas.openxmlformats.org/officeDocument/2006/relationships" xmlns:m="http://schemas.openxmlformats.org/officeDocument/2006/math" xmlns:v="urn:schemas-microsoft-com:vml" xmlns:wp14="http://schemas.microsoft.com/office/word/2010/wordprocessingDrawing" xmlns:wp="http://schemas.openxmlformats.org/drawingml/2006/wordprocessingDrawing" xmlns:w10="urn:schemas-microsoft-com:office:word" xmlns:w="http://schemas.openxmlformats.org/wordprocessingml/2006/main" xmlns:w14="http://schemas.microsoft.com/office/word/2010/wordml" xmlns:w15="http://schemas.microsoft.com/office/word/2012/wordml" xmlns:w16cex="http://schemas.microsoft.com/office/word/2018/wordml/cex" xmlns:w16cid="http://schemas.microsoft.com/office/word/2016/wordml/cid" xmlns:w16="http://schemas.microsoft.com/office/word/2018/wordml" xmlns:w16sdtdh="http://schemas.microsoft.com/office/word/2020/wordml/sdtdatahash" xmlns:w16se="http://schemas.microsoft.com/office/word/2015/wordml/symex" xmlns:wpg="http://schemas.microsoft.com/office/word/2010/wordprocessingGroup" xmlns:wpi="http://schemas.microsoft.com/office/word/2010/wordprocessingInk" xmlns:wne="http://schemas.microsoft.com/office/word/2006/wordml" xmlns:wps="http://schemas.microsoft.com/office/word/2010/wordprocessingShape" mc:Ignorable="w14 w15 w16se w16cid w16 w16cex w16sdtdh wp14">
+<w:ftr xmlns:wpc="http://schemas.microsoft.com/office/word/2010/wordprocessingCanvas" xmlns:cx="http://schemas.microsoft.com/office/drawing/2014/chartex" xmlns:cx1="http://schemas.microsoft.com/office/drawing/2015/9/8/chartex" xmlns:cx2="http://schemas.microsoft.com/office/drawing/2015/10/21/chartex" xmlns:cx3="http://schemas.microsoft.com/office/drawing/2016/5/9/chartex" xmlns:cx4="http://schemas.microsoft.com/office/drawing/2016/5/10/chartex" xmlns:cx5="http://schemas.microsoft.com/office/drawing/2016/5/11/chartex" xmlns:cx6="http://schemas.microsoft.com/office/drawing/2016/5/12/chartex" xmlns:cx7="http://schemas.microsoft.com/office/drawing/2016/5/13/chartex" xmlns:cx8="http://schemas.microsoft.com/office/drawing/2016/5/14/chartex" xmlns:mc="http://schemas.openxmlformats.org/markup-compatibility/2006" xmlns:aink="http://schemas.microsoft.com/office/drawing/2016/ink" xmlns:am3d="http://schemas.microsoft.com/office/drawing/2017/model3d" xmlns:o="urn:schemas-microsoft-com:office:office" xmlns:oel="http://schemas.microsoft.com/office/2019/extlst" xmlns:r="http://schemas.openxmlformats.org/officeDocument/2006/relationships" xmlns:m="http://schemas.openxmlformats.org/officeDocument/2006/math" xmlns:v="urn:schemas-microsoft-com:vml" xmlns:wp14="http://schemas.microsoft.com/office/word/2010/wordprocessingDrawing" xmlns:wp="http://schemas.openxmlformats.org/drawingml/2006/wordprocessingDrawing" xmlns:w10="urn:schemas-microsoft-com:office:word" xmlns:w="http://schemas.openxmlformats.org/wordprocessingml/2006/main" xmlns:w14="http://schemas.microsoft.com/office/word/2010/wordml" xmlns:w15="http://schemas.microsoft.com/office/word/2012/wordml" xmlns:w16cex="http://schemas.microsoft.com/office/word/2018/wordml/cex" xmlns:w16cid="http://schemas.microsoft.com/office/word/2016/wordml/cid" xmlns:w16="http://schemas.microsoft.com/office/word/2018/wordml" xmlns:w16du="http://schemas.microsoft.com/office/word/2023/wordml/word16du" xmlns:w16sdtdh="http://schemas.microsoft.com/office/word/2020/wordml/sdtdatahash" xmlns:w16se="http://schemas.microsoft.com/office/word/2015/wordml/symex" xmlns:wpg="http://schemas.microsoft.com/office/word/2010/wordprocessingGroup" xmlns:wpi="http://schemas.microsoft.com/office/word/2010/wordprocessingInk" xmlns:wne="http://schemas.microsoft.com/office/word/2006/wordml" xmlns:wps="http://schemas.microsoft.com/office/word/2010/wordprocessingShape" mc:Ignorable="w14 w15 w16se w16cid w16 w16cex w16sdtdh wp14">
   <w:tbl>
     <w:tblPr>
       <w:tblStyle w:val="Tabellenraster"/>
@@ -6447,7 +8422,7 @@
             <w:rPr>
               <w:noProof/>
             </w:rPr>
-            <w:t>19.11.2022</w:t>
+            <w:t>29.05.2023</w:t>
           </w:r>
           <w:r>
             <w:fldChar w:fldCharType="end"/>
@@ -6507,7 +8482,7 @@
 </file>
 
 <file path=word/footnotes.xml><?xml version="1.0" encoding="utf-8"?>
-<w:footnotes xmlns:wpc="http://schemas.microsoft.com/office/word/2010/wordprocessingCanvas" xmlns:cx="http://schemas.microsoft.com/office/drawing/2014/chartex" xmlns:cx1="http://schemas.microsoft.com/office/drawing/2015/9/8/chartex" xmlns:cx2="http://schemas.microsoft.com/office/drawing/2015/10/21/chartex" xmlns:cx3="http://schemas.microsoft.com/office/drawing/2016/5/9/chartex" xmlns:cx4="http://schemas.microsoft.com/office/drawing/2016/5/10/chartex" xmlns:cx5="http://schemas.microsoft.com/office/drawing/2016/5/11/chartex" xmlns:cx6="http://schemas.microsoft.com/office/drawing/2016/5/12/chartex" xmlns:cx7="http://schemas.microsoft.com/office/drawing/2016/5/13/chartex" xmlns:cx8="http://schemas.microsoft.com/office/drawing/2016/5/14/chartex" xmlns:mc="http://schemas.openxmlformats.org/markup-compatibility/2006" xmlns:aink="http://schemas.microsoft.com/office/drawing/2016/ink" xmlns:am3d="http://schemas.microsoft.com/office/drawing/2017/model3d" xmlns:o="urn:schemas-microsoft-com:office:office" xmlns:oel="http://schemas.microsoft.com/office/2019/extlst" xmlns:r="http://schemas.openxmlformats.org/officeDocument/2006/relationships" xmlns:m="http://schemas.openxmlformats.org/officeDocument/2006/math" xmlns:v="urn:schemas-microsoft-com:vml" xmlns:wp14="http://schemas.microsoft.com/office/word/2010/wordprocessingDrawing" xmlns:wp="http://schemas.openxmlformats.org/drawingml/2006/wordprocessingDrawing" xmlns:w10="urn:schemas-microsoft-com:office:word" xmlns:w="http://schemas.openxmlformats.org/wordprocessingml/2006/main" xmlns:w14="http://schemas.microsoft.com/office/word/2010/wordml" xmlns:w15="http://schemas.microsoft.com/office/word/2012/wordml" xmlns:w16cex="http://schemas.microsoft.com/office/word/2018/wordml/cex" xmlns:w16cid="http://schemas.microsoft.com/office/word/2016/wordml/cid" xmlns:w16="http://schemas.microsoft.com/office/word/2018/wordml" xmlns:w16sdtdh="http://schemas.microsoft.com/office/word/2020/wordml/sdtdatahash" xmlns:w16se="http://schemas.microsoft.com/office/word/2015/wordml/symex" xmlns:wpg="http://schemas.microsoft.com/office/word/2010/wordprocessingGroup" xmlns:wpi="http://schemas.microsoft.com/office/word/2010/wordprocessingInk" xmlns:wne="http://schemas.microsoft.com/office/word/2006/wordml" xmlns:wps="http://schemas.microsoft.com/office/word/2010/wordprocessingShape" mc:Ignorable="w14 w15 w16se w16cid w16 w16cex w16sdtdh wp14">
+<w:footnotes xmlns:wpc="http://schemas.microsoft.com/office/word/2010/wordprocessingCanvas" xmlns:cx="http://schemas.microsoft.com/office/drawing/2014/chartex" xmlns:cx1="http://schemas.microsoft.com/office/drawing/2015/9/8/chartex" xmlns:cx2="http://schemas.microsoft.com/office/drawing/2015/10/21/chartex" xmlns:cx3="http://schemas.microsoft.com/office/drawing/2016/5/9/chartex" xmlns:cx4="http://schemas.microsoft.com/office/drawing/2016/5/10/chartex" xmlns:cx5="http://schemas.microsoft.com/office/drawing/2016/5/11/chartex" xmlns:cx6="http://schemas.microsoft.com/office/drawing/2016/5/12/chartex" xmlns:cx7="http://schemas.microsoft.com/office/drawing/2016/5/13/chartex" xmlns:cx8="http://schemas.microsoft.com/office/drawing/2016/5/14/chartex" xmlns:mc="http://schemas.openxmlformats.org/markup-compatibility/2006" xmlns:aink="http://schemas.microsoft.com/office/drawing/2016/ink" xmlns:am3d="http://schemas.microsoft.com/office/drawing/2017/model3d" xmlns:o="urn:schemas-microsoft-com:office:office" xmlns:oel="http://schemas.microsoft.com/office/2019/extlst" xmlns:r="http://schemas.openxmlformats.org/officeDocument/2006/relationships" xmlns:m="http://schemas.openxmlformats.org/officeDocument/2006/math" xmlns:v="urn:schemas-microsoft-com:vml" xmlns:wp14="http://schemas.microsoft.com/office/word/2010/wordprocessingDrawing" xmlns:wp="http://schemas.openxmlformats.org/drawingml/2006/wordprocessingDrawing" xmlns:w10="urn:schemas-microsoft-com:office:word" xmlns:w="http://schemas.openxmlformats.org/wordprocessingml/2006/main" xmlns:w14="http://schemas.microsoft.com/office/word/2010/wordml" xmlns:w15="http://schemas.microsoft.com/office/word/2012/wordml" xmlns:w16cex="http://schemas.microsoft.com/office/word/2018/wordml/cex" xmlns:w16cid="http://schemas.microsoft.com/office/word/2016/wordml/cid" xmlns:w16="http://schemas.microsoft.com/office/word/2018/wordml" xmlns:w16du="http://schemas.microsoft.com/office/word/2023/wordml/word16du" xmlns:w16sdtdh="http://schemas.microsoft.com/office/word/2020/wordml/sdtdatahash" xmlns:w16se="http://schemas.microsoft.com/office/word/2015/wordml/symex" xmlns:wpg="http://schemas.microsoft.com/office/word/2010/wordprocessingGroup" xmlns:wpi="http://schemas.microsoft.com/office/word/2010/wordprocessingInk" xmlns:wne="http://schemas.microsoft.com/office/word/2006/wordml" xmlns:wps="http://schemas.microsoft.com/office/word/2010/wordprocessingShape" mc:Ignorable="w14 w15 w16se w16cid w16 w16cex w16sdtdh wp14">
   <w:footnote w:type="separator" w:id="-1">
     <w:p>
       <w:pPr>
@@ -6532,7 +8507,7 @@
 </file>
 
 <file path=word/header1.xml><?xml version="1.0" encoding="utf-8"?>
-<w:hdr xmlns:wpc="http://schemas.microsoft.com/office/word/2010/wordprocessingCanvas" xmlns:cx="http://schemas.microsoft.com/office/drawing/2014/chartex" xmlns:cx1="http://schemas.microsoft.com/office/drawing/2015/9/8/chartex" xmlns:cx2="http://schemas.microsoft.com/office/drawing/2015/10/21/chartex" xmlns:cx3="http://schemas.microsoft.com/office/drawing/2016/5/9/chartex" xmlns:cx4="http://schemas.microsoft.com/office/drawing/2016/5/10/chartex" xmlns:cx5="http://schemas.microsoft.com/office/drawing/2016/5/11/chartex" xmlns:cx6="http://schemas.microsoft.com/office/drawing/2016/5/12/chartex" xmlns:cx7="http://schemas.microsoft.com/office/drawing/2016/5/13/chartex" xmlns:cx8="http://schemas.microsoft.com/office/drawing/2016/5/14/chartex" xmlns:mc="http://schemas.openxmlformats.org/markup-compatibility/2006" xmlns:aink="http://schemas.microsoft.com/office/drawing/2016/ink" xmlns:am3d="http://schemas.microsoft.com/office/drawing/2017/model3d" xmlns:o="urn:schemas-microsoft-com:office:office" xmlns:oel="http://schemas.microsoft.com/office/2019/extlst" xmlns:r="http://schemas.openxmlformats.org/officeDocument/2006/relationships" xmlns:m="http://schemas.openxmlformats.org/officeDocument/2006/math" xmlns:v="urn:schemas-microsoft-com:vml" xmlns:wp14="http://schemas.microsoft.com/office/word/2010/wordprocessingDrawing" xmlns:wp="http://schemas.openxmlformats.org/drawingml/2006/wordprocessingDrawing" xmlns:w10="urn:schemas-microsoft-com:office:word" xmlns:w="http://schemas.openxmlformats.org/wordprocessingml/2006/main" xmlns:w14="http://schemas.microsoft.com/office/word/2010/wordml" xmlns:w15="http://schemas.microsoft.com/office/word/2012/wordml" xmlns:w16cex="http://schemas.microsoft.com/office/word/2018/wordml/cex" xmlns:w16cid="http://schemas.microsoft.com/office/word/2016/wordml/cid" xmlns:w16="http://schemas.microsoft.com/office/word/2018/wordml" xmlns:w16sdtdh="http://schemas.microsoft.com/office/word/2020/wordml/sdtdatahash" xmlns:w16se="http://schemas.microsoft.com/office/word/2015/wordml/symex" xmlns:wpg="http://schemas.microsoft.com/office/word/2010/wordprocessingGroup" xmlns:wpi="http://schemas.microsoft.com/office/word/2010/wordprocessingInk" xmlns:wne="http://schemas.microsoft.com/office/word/2006/wordml" xmlns:wps="http://schemas.microsoft.com/office/word/2010/wordprocessingShape" mc:Ignorable="w14 w15 w16se w16cid w16 w16cex w16sdtdh wp14">
+<w:hdr xmlns:wpc="http://schemas.microsoft.com/office/word/2010/wordprocessingCanvas" xmlns:cx="http://schemas.microsoft.com/office/drawing/2014/chartex" xmlns:cx1="http://schemas.microsoft.com/office/drawing/2015/9/8/chartex" xmlns:cx2="http://schemas.microsoft.com/office/drawing/2015/10/21/chartex" xmlns:cx3="http://schemas.microsoft.com/office/drawing/2016/5/9/chartex" xmlns:cx4="http://schemas.microsoft.com/office/drawing/2016/5/10/chartex" xmlns:cx5="http://schemas.microsoft.com/office/drawing/2016/5/11/chartex" xmlns:cx6="http://schemas.microsoft.com/office/drawing/2016/5/12/chartex" xmlns:cx7="http://schemas.microsoft.com/office/drawing/2016/5/13/chartex" xmlns:cx8="http://schemas.microsoft.com/office/drawing/2016/5/14/chartex" xmlns:mc="http://schemas.openxmlformats.org/markup-compatibility/2006" xmlns:aink="http://schemas.microsoft.com/office/drawing/2016/ink" xmlns:am3d="http://schemas.microsoft.com/office/drawing/2017/model3d" xmlns:o="urn:schemas-microsoft-com:office:office" xmlns:oel="http://schemas.microsoft.com/office/2019/extlst" xmlns:r="http://schemas.openxmlformats.org/officeDocument/2006/relationships" xmlns:m="http://schemas.openxmlformats.org/officeDocument/2006/math" xmlns:v="urn:schemas-microsoft-com:vml" xmlns:wp14="http://schemas.microsoft.com/office/word/2010/wordprocessingDrawing" xmlns:wp="http://schemas.openxmlformats.org/drawingml/2006/wordprocessingDrawing" xmlns:w10="urn:schemas-microsoft-com:office:word" xmlns:w="http://schemas.openxmlformats.org/wordprocessingml/2006/main" xmlns:w14="http://schemas.microsoft.com/office/word/2010/wordml" xmlns:w15="http://schemas.microsoft.com/office/word/2012/wordml" xmlns:w16cex="http://schemas.microsoft.com/office/word/2018/wordml/cex" xmlns:w16cid="http://schemas.microsoft.com/office/word/2016/wordml/cid" xmlns:w16="http://schemas.microsoft.com/office/word/2018/wordml" xmlns:w16du="http://schemas.microsoft.com/office/word/2023/wordml/word16du" xmlns:w16sdtdh="http://schemas.microsoft.com/office/word/2020/wordml/sdtdatahash" xmlns:w16se="http://schemas.microsoft.com/office/word/2015/wordml/symex" xmlns:wpg="http://schemas.microsoft.com/office/word/2010/wordprocessingGroup" xmlns:wpi="http://schemas.microsoft.com/office/word/2010/wordprocessingInk" xmlns:wne="http://schemas.microsoft.com/office/word/2006/wordml" xmlns:wps="http://schemas.microsoft.com/office/word/2010/wordprocessingShape" mc:Ignorable="w14 w15 w16se w16cid w16 w16cex w16sdtdh wp14">
   <w:tbl>
     <w:tblPr>
       <w:tblStyle w:val="Tabellenraster"/>
@@ -6579,6 +8554,7 @@
               <w:text/>
             </w:sdtPr>
             <w:sdtContent>
+              <w:proofErr w:type="spellStart"/>
               <w:r>
                 <w:rPr>
                   <w:color w:val="2F5496" w:themeColor="accent1" w:themeShade="BF"/>
@@ -6587,6 +8563,7 @@
                 </w:rPr>
                 <w:t>WebExpress</w:t>
               </w:r>
+              <w:proofErr w:type="spellEnd"/>
             </w:sdtContent>
           </w:sdt>
         </w:p>
@@ -6650,10 +8627,10 @@
                 <v:path o:extrusionok="f" gradientshapeok="t" o:connecttype="rect"/>
                 <o:lock v:ext="edit" aspectratio="t"/>
               </v:shapetype>
-              <v:shape id="_x0000_i1026" type="#_x0000_t75" style="width:42.5pt;height:42.5pt" o:ole="">
+              <v:shape id="_x0000_i1026" type="#_x0000_t75" style="width:42.55pt;height:42.55pt" o:ole="">
                 <v:imagedata r:id="rId1" o:title=""/>
               </v:shape>
-              <o:OLEObject Type="Embed" ProgID="Visio.Drawing.15" ShapeID="_x0000_i1026" DrawAspect="Content" ObjectID="_1730382291" r:id="rId2"/>
+              <o:OLEObject Type="Embed" ProgID="Visio.Drawing.15" ShapeID="_x0000_i1026" DrawAspect="Content" ObjectID="_1746900547" r:id="rId2"/>
             </w:object>
           </w:r>
         </w:p>
@@ -6669,7 +8646,7 @@
 </file>
 
 <file path=word/numbering.xml><?xml version="1.0" encoding="utf-8"?>
-<w:numbering xmlns:wpc="http://schemas.microsoft.com/office/word/2010/wordprocessingCanvas" xmlns:cx="http://schemas.microsoft.com/office/drawing/2014/chartex" xmlns:cx1="http://schemas.microsoft.com/office/drawing/2015/9/8/chartex" xmlns:cx2="http://schemas.microsoft.com/office/drawing/2015/10/21/chartex" xmlns:cx3="http://schemas.microsoft.com/office/drawing/2016/5/9/chartex" xmlns:cx4="http://schemas.microsoft.com/office/drawing/2016/5/10/chartex" xmlns:cx5="http://schemas.microsoft.com/office/drawing/2016/5/11/chartex" xmlns:cx6="http://schemas.microsoft.com/office/drawing/2016/5/12/chartex" xmlns:cx7="http://schemas.microsoft.com/office/drawing/2016/5/13/chartex" xmlns:cx8="http://schemas.microsoft.com/office/drawing/2016/5/14/chartex" xmlns:mc="http://schemas.openxmlformats.org/markup-compatibility/2006" xmlns:aink="http://schemas.microsoft.com/office/drawing/2016/ink" xmlns:am3d="http://schemas.microsoft.com/office/drawing/2017/model3d" xmlns:o="urn:schemas-microsoft-com:office:office" xmlns:oel="http://schemas.microsoft.com/office/2019/extlst" xmlns:r="http://schemas.openxmlformats.org/officeDocument/2006/relationships" xmlns:m="http://schemas.openxmlformats.org/officeDocument/2006/math" xmlns:v="urn:schemas-microsoft-com:vml" xmlns:wp14="http://schemas.microsoft.com/office/word/2010/wordprocessingDrawing" xmlns:wp="http://schemas.openxmlformats.org/drawingml/2006/wordprocessingDrawing" xmlns:w10="urn:schemas-microsoft-com:office:word" xmlns:w="http://schemas.openxmlformats.org/wordprocessingml/2006/main" xmlns:w14="http://schemas.microsoft.com/office/word/2010/wordml" xmlns:w15="http://schemas.microsoft.com/office/word/2012/wordml" xmlns:w16cex="http://schemas.microsoft.com/office/word/2018/wordml/cex" xmlns:w16cid="http://schemas.microsoft.com/office/word/2016/wordml/cid" xmlns:w16="http://schemas.microsoft.com/office/word/2018/wordml" xmlns:w16sdtdh="http://schemas.microsoft.com/office/word/2020/wordml/sdtdatahash" xmlns:w16se="http://schemas.microsoft.com/office/word/2015/wordml/symex" xmlns:wpg="http://schemas.microsoft.com/office/word/2010/wordprocessingGroup" xmlns:wpi="http://schemas.microsoft.com/office/word/2010/wordprocessingInk" xmlns:wne="http://schemas.microsoft.com/office/word/2006/wordml" xmlns:wps="http://schemas.microsoft.com/office/word/2010/wordprocessingShape" mc:Ignorable="w14 w15 w16se w16cid w16 w16cex w16sdtdh wp14">
+<w:numbering xmlns:wpc="http://schemas.microsoft.com/office/word/2010/wordprocessingCanvas" xmlns:cx="http://schemas.microsoft.com/office/drawing/2014/chartex" xmlns:cx1="http://schemas.microsoft.com/office/drawing/2015/9/8/chartex" xmlns:cx2="http://schemas.microsoft.com/office/drawing/2015/10/21/chartex" xmlns:cx3="http://schemas.microsoft.com/office/drawing/2016/5/9/chartex" xmlns:cx4="http://schemas.microsoft.com/office/drawing/2016/5/10/chartex" xmlns:cx5="http://schemas.microsoft.com/office/drawing/2016/5/11/chartex" xmlns:cx6="http://schemas.microsoft.com/office/drawing/2016/5/12/chartex" xmlns:cx7="http://schemas.microsoft.com/office/drawing/2016/5/13/chartex" xmlns:cx8="http://schemas.microsoft.com/office/drawing/2016/5/14/chartex" xmlns:mc="http://schemas.openxmlformats.org/markup-compatibility/2006" xmlns:aink="http://schemas.microsoft.com/office/drawing/2016/ink" xmlns:am3d="http://schemas.microsoft.com/office/drawing/2017/model3d" xmlns:o="urn:schemas-microsoft-com:office:office" xmlns:oel="http://schemas.microsoft.com/office/2019/extlst" xmlns:r="http://schemas.openxmlformats.org/officeDocument/2006/relationships" xmlns:m="http://schemas.openxmlformats.org/officeDocument/2006/math" xmlns:v="urn:schemas-microsoft-com:vml" xmlns:wp14="http://schemas.microsoft.com/office/word/2010/wordprocessingDrawing" xmlns:wp="http://schemas.openxmlformats.org/drawingml/2006/wordprocessingDrawing" xmlns:w10="urn:schemas-microsoft-com:office:word" xmlns:w="http://schemas.openxmlformats.org/wordprocessingml/2006/main" xmlns:w14="http://schemas.microsoft.com/office/word/2010/wordml" xmlns:w15="http://schemas.microsoft.com/office/word/2012/wordml" xmlns:w16cex="http://schemas.microsoft.com/office/word/2018/wordml/cex" xmlns:w16cid="http://schemas.microsoft.com/office/word/2016/wordml/cid" xmlns:w16="http://schemas.microsoft.com/office/word/2018/wordml" xmlns:w16du="http://schemas.microsoft.com/office/word/2023/wordml/word16du" xmlns:w16sdtdh="http://schemas.microsoft.com/office/word/2020/wordml/sdtdatahash" xmlns:w16se="http://schemas.microsoft.com/office/word/2015/wordml/symex" xmlns:wpg="http://schemas.microsoft.com/office/word/2010/wordprocessingGroup" xmlns:wpi="http://schemas.microsoft.com/office/word/2010/wordprocessingInk" xmlns:wne="http://schemas.microsoft.com/office/word/2006/wordml" xmlns:wps="http://schemas.microsoft.com/office/word/2010/wordprocessingShape" mc:Ignorable="w14 w15 w16se w16cid w16 w16cex w16sdtdh wp14">
   <w:abstractNum w:abstractNumId="0" w15:restartNumberingAfterBreak="0">
     <w:nsid w:val="FFFFFF7C"/>
     <w:multiLevelType w:val="singleLevel"/>
@@ -8547,7 +10524,7 @@
   <w:abstractNum w:abstractNumId="25" w15:restartNumberingAfterBreak="0">
     <w:nsid w:val="4E9D2FD0"/>
     <w:multiLevelType w:val="multilevel"/>
-    <w:tmpl w:val="04070025"/>
+    <w:tmpl w:val="6B12FDB4"/>
     <w:lvl w:ilvl="0">
       <w:start w:val="1"/>
       <w:numFmt w:val="decimal"/>
@@ -10833,12 +12810,13 @@
     <w:basedOn w:val="Beschriftung"/>
     <w:next w:val="Standard"/>
     <w:link w:val="CodeTextZchn"/>
-    <w:rsid w:val="005D71D2"/>
+    <w:rsid w:val="005C1309"/>
     <w:pPr>
       <w:jc w:val="both"/>
     </w:pPr>
     <w:rPr>
       <w:rFonts w:ascii="Courier New" w:hAnsi="Courier New"/>
+      <w:color w:val="C00000"/>
     </w:rPr>
   </w:style>
   <w:style w:type="character" w:customStyle="1" w:styleId="BeschriftungZchn">
@@ -10858,10 +12836,11 @@
     <w:name w:val="CodeText Zchn"/>
     <w:basedOn w:val="BeschriftungZchn"/>
     <w:link w:val="CodeText"/>
-    <w:rsid w:val="005D71D2"/>
+    <w:rsid w:val="005C1309"/>
     <w:rPr>
       <w:rFonts w:ascii="Courier New" w:eastAsia="Times New Roman" w:hAnsi="Courier New" w:cs="Times New Roman"/>
       <w:bCs/>
+      <w:color w:val="C00000"/>
       <w:sz w:val="20"/>
       <w:szCs w:val="20"/>
       <w:lang w:eastAsia="de-DE"/>
@@ -11207,7 +13186,7 @@
 </file>
 
 <file path=word/glossary/document.xml><?xml version="1.0" encoding="utf-8"?>
-<w:glossaryDocument xmlns:wpc="http://schemas.microsoft.com/office/word/2010/wordprocessingCanvas" xmlns:cx="http://schemas.microsoft.com/office/drawing/2014/chartex" xmlns:cx1="http://schemas.microsoft.com/office/drawing/2015/9/8/chartex" xmlns:cx2="http://schemas.microsoft.com/office/drawing/2015/10/21/chartex" xmlns:cx3="http://schemas.microsoft.com/office/drawing/2016/5/9/chartex" xmlns:cx4="http://schemas.microsoft.com/office/drawing/2016/5/10/chartex" xmlns:cx5="http://schemas.microsoft.com/office/drawing/2016/5/11/chartex" xmlns:cx6="http://schemas.microsoft.com/office/drawing/2016/5/12/chartex" xmlns:cx7="http://schemas.microsoft.com/office/drawing/2016/5/13/chartex" xmlns:cx8="http://schemas.microsoft.com/office/drawing/2016/5/14/chartex" xmlns:mc="http://schemas.openxmlformats.org/markup-compatibility/2006" xmlns:aink="http://schemas.microsoft.com/office/drawing/2016/ink" xmlns:am3d="http://schemas.microsoft.com/office/drawing/2017/model3d" xmlns:o="urn:schemas-microsoft-com:office:office" xmlns:oel="http://schemas.microsoft.com/office/2019/extlst" xmlns:r="http://schemas.openxmlformats.org/officeDocument/2006/relationships" xmlns:m="http://schemas.openxmlformats.org/officeDocument/2006/math" xmlns:v="urn:schemas-microsoft-com:vml" xmlns:wp14="http://schemas.microsoft.com/office/word/2010/wordprocessingDrawing" xmlns:wp="http://schemas.openxmlformats.org/drawingml/2006/wordprocessingDrawing" xmlns:w10="urn:schemas-microsoft-com:office:word" xmlns:w="http://schemas.openxmlformats.org/wordprocessingml/2006/main" xmlns:w14="http://schemas.microsoft.com/office/word/2010/wordml" xmlns:w15="http://schemas.microsoft.com/office/word/2012/wordml" xmlns:w16cex="http://schemas.microsoft.com/office/word/2018/wordml/cex" xmlns:w16cid="http://schemas.microsoft.com/office/word/2016/wordml/cid" xmlns:w16="http://schemas.microsoft.com/office/word/2018/wordml" xmlns:w16sdtdh="http://schemas.microsoft.com/office/word/2020/wordml/sdtdatahash" xmlns:w16se="http://schemas.microsoft.com/office/word/2015/wordml/symex" xmlns:wpg="http://schemas.microsoft.com/office/word/2010/wordprocessingGroup" xmlns:wpi="http://schemas.microsoft.com/office/word/2010/wordprocessingInk" xmlns:wne="http://schemas.microsoft.com/office/word/2006/wordml" xmlns:wps="http://schemas.microsoft.com/office/word/2010/wordprocessingShape" mc:Ignorable="w14 w15 w16se w16cid w16 w16cex w16sdtdh wp14">
+<w:glossaryDocument xmlns:wpc="http://schemas.microsoft.com/office/word/2010/wordprocessingCanvas" xmlns:cx="http://schemas.microsoft.com/office/drawing/2014/chartex" xmlns:cx1="http://schemas.microsoft.com/office/drawing/2015/9/8/chartex" xmlns:cx2="http://schemas.microsoft.com/office/drawing/2015/10/21/chartex" xmlns:cx3="http://schemas.microsoft.com/office/drawing/2016/5/9/chartex" xmlns:cx4="http://schemas.microsoft.com/office/drawing/2016/5/10/chartex" xmlns:cx5="http://schemas.microsoft.com/office/drawing/2016/5/11/chartex" xmlns:cx6="http://schemas.microsoft.com/office/drawing/2016/5/12/chartex" xmlns:cx7="http://schemas.microsoft.com/office/drawing/2016/5/13/chartex" xmlns:cx8="http://schemas.microsoft.com/office/drawing/2016/5/14/chartex" xmlns:mc="http://schemas.openxmlformats.org/markup-compatibility/2006" xmlns:aink="http://schemas.microsoft.com/office/drawing/2016/ink" xmlns:am3d="http://schemas.microsoft.com/office/drawing/2017/model3d" xmlns:o="urn:schemas-microsoft-com:office:office" xmlns:oel="http://schemas.microsoft.com/office/2019/extlst" xmlns:r="http://schemas.openxmlformats.org/officeDocument/2006/relationships" xmlns:m="http://schemas.openxmlformats.org/officeDocument/2006/math" xmlns:v="urn:schemas-microsoft-com:vml" xmlns:wp14="http://schemas.microsoft.com/office/word/2010/wordprocessingDrawing" xmlns:wp="http://schemas.openxmlformats.org/drawingml/2006/wordprocessingDrawing" xmlns:w10="urn:schemas-microsoft-com:office:word" xmlns:w="http://schemas.openxmlformats.org/wordprocessingml/2006/main" xmlns:w14="http://schemas.microsoft.com/office/word/2010/wordml" xmlns:w15="http://schemas.microsoft.com/office/word/2012/wordml" xmlns:w16cex="http://schemas.microsoft.com/office/word/2018/wordml/cex" xmlns:w16cid="http://schemas.microsoft.com/office/word/2016/wordml/cid" xmlns:w16="http://schemas.microsoft.com/office/word/2018/wordml" xmlns:w16du="http://schemas.microsoft.com/office/word/2023/wordml/word16du" xmlns:w16sdtdh="http://schemas.microsoft.com/office/word/2020/wordml/sdtdatahash" xmlns:w16se="http://schemas.microsoft.com/office/word/2015/wordml/symex" xmlns:wpg="http://schemas.microsoft.com/office/word/2010/wordprocessingGroup" xmlns:wpi="http://schemas.microsoft.com/office/word/2010/wordprocessingInk" xmlns:wne="http://schemas.microsoft.com/office/word/2006/wordml" xmlns:wps="http://schemas.microsoft.com/office/word/2010/wordprocessingShape" mc:Ignorable="w14 w15 w16se w16cid w16 w16cex w16sdtdh wp14">
   <w:docParts>
     <w:docPart>
       <w:docPartPr>
@@ -11368,6 +13347,7 @@
     <w:rsid w:val="005B1A45"/>
     <w:rsid w:val="005E31EB"/>
     <w:rsid w:val="005F56B2"/>
+    <w:rsid w:val="00693D8E"/>
     <w:rsid w:val="006D7C66"/>
     <w:rsid w:val="007267FF"/>
     <w:rsid w:val="00747F54"/>

</xml_diff>